<commit_message>
datos new  termine informe poo
</commit_message>
<xml_diff>
--- a/JAVAinformes.docx
+++ b/JAVAinformes.docx
@@ -9063,7 +9063,27 @@
           <w:sz w:val="28"/>
           <w:szCs w:val="28"/>
         </w:rPr>
-        <w:t>Estos son usados   cuando estamos repitiendo mucho codigo y para poder delegar tareas a otras partes del codigo esto va de la mano con la  moduralidad y todos sus beneficios a largo plazo para un codigo o proyecto escalbale pero como hacemos uso de las funciones ya que sabemos para que sirven.</w:t>
+        <w:t>Estos son usados   cuando estamos repitiendo mucho codigo y para poder delegar tareas a otras partes del codigo esto va de la mano con la  moduralidad y todos sus beneficios a largo plazo para un codigo o proyecto escal</w:t>
+      </w:r>
+      <w:r>
+        <w:rPr>
+          <w:rFonts w:cstheme="minorHAnsi"/>
+          <w:color w:val="000000" w:themeColor="text1"/>
+          <w:sz w:val="28"/>
+          <w:szCs w:val="28"/>
+        </w:rPr>
+        <w:t>ab</w:t>
+      </w:r>
+      <w:bookmarkStart w:id="0" w:name="_GoBack"/>
+      <w:bookmarkEnd w:id="0"/>
+      <w:r>
+        <w:rPr>
+          <w:rFonts w:cstheme="minorHAnsi"/>
+          <w:color w:val="000000" w:themeColor="text1"/>
+          <w:sz w:val="28"/>
+          <w:szCs w:val="28"/>
+        </w:rPr>
+        <w:t>le pero como hacemos uso de las funciones ya que sabemos para que sirven.</w:t>
       </w:r>
       <w:r>
         <w:rPr>
@@ -13530,7 +13550,6 @@
                               </w:rPr>
                               <w:t xml:space="preserve">    </w:t>
                             </w:r>
-                            <w:proofErr w:type="gramStart"/>
                             <w:r>
                               <w:rPr>
                                 <w:rFonts w:ascii="Menlo" w:eastAsia="Times New Roman" w:hAnsi="Menlo" w:cs="Menlo"/>
@@ -13551,7 +13570,6 @@
                               </w:rPr>
                               <w:t>(</w:t>
                             </w:r>
-                            <w:proofErr w:type="gramEnd"/>
                             <w:r>
                               <w:rPr>
                                 <w:rFonts w:ascii="Menlo" w:eastAsia="Times New Roman" w:hAnsi="Menlo" w:cs="Menlo"/>
@@ -13850,7 +13868,6 @@
                               </w:rPr>
                               <w:t xml:space="preserve">     </w:t>
                             </w:r>
-                            <w:proofErr w:type="gramStart"/>
                             <w:r>
                               <w:rPr>
                                 <w:rFonts w:ascii="Menlo" w:eastAsia="Times New Roman" w:hAnsi="Menlo" w:cs="Menlo"/>
@@ -13871,7 +13888,6 @@
                               </w:rPr>
                               <w:t>(</w:t>
                             </w:r>
-                            <w:proofErr w:type="gramEnd"/>
                             <w:r>
                               <w:rPr>
                                 <w:rFonts w:ascii="Menlo" w:eastAsia="Times New Roman" w:hAnsi="Menlo" w:cs="Menlo"/>
@@ -14623,7 +14639,6 @@
                         </w:rPr>
                         <w:t xml:space="preserve">    </w:t>
                       </w:r>
-                      <w:proofErr w:type="gramStart"/>
                       <w:r>
                         <w:rPr>
                           <w:rFonts w:ascii="Menlo" w:eastAsia="Times New Roman" w:hAnsi="Menlo" w:cs="Menlo"/>
@@ -14644,7 +14659,6 @@
                         </w:rPr>
                         <w:t>(</w:t>
                       </w:r>
-                      <w:proofErr w:type="gramEnd"/>
                       <w:r>
                         <w:rPr>
                           <w:rFonts w:ascii="Menlo" w:eastAsia="Times New Roman" w:hAnsi="Menlo" w:cs="Menlo"/>
@@ -14943,7 +14957,6 @@
                         </w:rPr>
                         <w:t xml:space="preserve">     </w:t>
                       </w:r>
-                      <w:proofErr w:type="gramStart"/>
                       <w:r>
                         <w:rPr>
                           <w:rFonts w:ascii="Menlo" w:eastAsia="Times New Roman" w:hAnsi="Menlo" w:cs="Menlo"/>
@@ -14964,7 +14977,6 @@
                         </w:rPr>
                         <w:t>(</w:t>
                       </w:r>
-                      <w:proofErr w:type="gramEnd"/>
                       <w:r>
                         <w:rPr>
                           <w:rFonts w:ascii="Menlo" w:eastAsia="Times New Roman" w:hAnsi="Menlo" w:cs="Menlo"/>
@@ -16264,7 +16276,6 @@
                               </w:rPr>
                               <w:t>String</w:t>
                             </w:r>
-                            <w:proofErr w:type="gramStart"/>
                             <w:r>
                               <w:rPr>
                                 <w:rFonts w:ascii="Menlo" w:eastAsia="Times New Roman" w:hAnsi="Menlo" w:cs="Menlo"/>
@@ -16283,18 +16294,7 @@
                                 <w:szCs w:val="18"/>
                                 <w:lang w:val="en-US" w:eastAsia="es-MX"/>
                               </w:rPr>
-                              <w:t xml:space="preserve">  palabras</w:t>
-                            </w:r>
-                            <w:proofErr w:type="gramEnd"/>
-                            <w:r>
-                              <w:rPr>
-                                <w:rFonts w:ascii="Menlo" w:eastAsia="Times New Roman" w:hAnsi="Menlo" w:cs="Menlo"/>
-                                <w:color w:val="EAF2F1"/>
-                                <w:sz w:val="18"/>
-                                <w:szCs w:val="18"/>
-                                <w:lang w:val="en-US" w:eastAsia="es-MX"/>
-                              </w:rPr>
-                              <w:t xml:space="preserve"> </w:t>
+                              <w:t xml:space="preserve">  palabras </w:t>
                             </w:r>
                             <w:r>
                               <w:rPr>
@@ -16757,7 +16757,6 @@
                               </w:rPr>
                               <w:t xml:space="preserve">          </w:t>
                             </w:r>
-                            <w:proofErr w:type="gramStart"/>
                             <w:r>
                               <w:rPr>
                                 <w:rFonts w:ascii="Menlo" w:eastAsia="Times New Roman" w:hAnsi="Menlo" w:cs="Menlo"/>
@@ -16778,18 +16777,7 @@
                                 <w:szCs w:val="18"/>
                                 <w:lang w:val="en-US" w:eastAsia="es-MX"/>
                               </w:rPr>
-                              <w:t>[</w:t>
-                            </w:r>
-                            <w:proofErr w:type="gramEnd"/>
-                            <w:r>
-                              <w:rPr>
-                                <w:rFonts w:ascii="Menlo" w:eastAsia="Times New Roman" w:hAnsi="Menlo" w:cs="Menlo"/>
-                                <w:color w:val="888D94"/>
-                                <w:sz w:val="18"/>
-                                <w:szCs w:val="18"/>
-                                <w:lang w:val="en-US" w:eastAsia="es-MX"/>
-                              </w:rPr>
-                              <w:t>]</w:t>
+                              <w:t>[]</w:t>
                             </w:r>
                             <w:r>
                               <w:rPr>
@@ -17790,7 +17778,6 @@
                         </w:rPr>
                         <w:t>String</w:t>
                       </w:r>
-                      <w:proofErr w:type="gramStart"/>
                       <w:r>
                         <w:rPr>
                           <w:rFonts w:ascii="Menlo" w:eastAsia="Times New Roman" w:hAnsi="Menlo" w:cs="Menlo"/>
@@ -17809,18 +17796,7 @@
                           <w:szCs w:val="18"/>
                           <w:lang w:val="en-US" w:eastAsia="es-MX"/>
                         </w:rPr>
-                        <w:t xml:space="preserve">  palabras</w:t>
-                      </w:r>
-                      <w:proofErr w:type="gramEnd"/>
-                      <w:r>
-                        <w:rPr>
-                          <w:rFonts w:ascii="Menlo" w:eastAsia="Times New Roman" w:hAnsi="Menlo" w:cs="Menlo"/>
-                          <w:color w:val="EAF2F1"/>
-                          <w:sz w:val="18"/>
-                          <w:szCs w:val="18"/>
-                          <w:lang w:val="en-US" w:eastAsia="es-MX"/>
-                        </w:rPr>
-                        <w:t xml:space="preserve"> </w:t>
+                        <w:t xml:space="preserve">  palabras </w:t>
                       </w:r>
                       <w:r>
                         <w:rPr>
@@ -18283,7 +18259,6 @@
                         </w:rPr>
                         <w:t xml:space="preserve">          </w:t>
                       </w:r>
-                      <w:proofErr w:type="gramStart"/>
                       <w:r>
                         <w:rPr>
                           <w:rFonts w:ascii="Menlo" w:eastAsia="Times New Roman" w:hAnsi="Menlo" w:cs="Menlo"/>
@@ -18304,18 +18279,7 @@
                           <w:szCs w:val="18"/>
                           <w:lang w:val="en-US" w:eastAsia="es-MX"/>
                         </w:rPr>
-                        <w:t>[</w:t>
-                      </w:r>
-                      <w:proofErr w:type="gramEnd"/>
-                      <w:r>
-                        <w:rPr>
-                          <w:rFonts w:ascii="Menlo" w:eastAsia="Times New Roman" w:hAnsi="Menlo" w:cs="Menlo"/>
-                          <w:color w:val="888D94"/>
-                          <w:sz w:val="18"/>
-                          <w:szCs w:val="18"/>
-                          <w:lang w:val="en-US" w:eastAsia="es-MX"/>
-                        </w:rPr>
-                        <w:t>]</w:t>
+                        <w:t>[]</w:t>
                       </w:r>
                       <w:r>
                         <w:rPr>
@@ -19684,7 +19648,6 @@
                               </w:rPr>
                               <w:t xml:space="preserve"> </w:t>
                             </w:r>
-                            <w:proofErr w:type="gramStart"/>
                             <w:r>
                               <w:rPr>
                                 <w:rFonts w:ascii="Menlo" w:eastAsia="Times New Roman" w:hAnsi="Menlo" w:cs="Menlo"/>
@@ -19707,7 +19670,6 @@
                               </w:rPr>
                               <w:t xml:space="preserve">  </w:t>
                             </w:r>
-                            <w:proofErr w:type="spellStart"/>
                             <w:r>
                               <w:rPr>
                                 <w:rFonts w:ascii="Menlo" w:eastAsia="Times New Roman" w:hAnsi="Menlo" w:cs="Menlo"/>
@@ -19718,8 +19680,6 @@
                               </w:rPr>
                               <w:t>ArrayDimensiones</w:t>
                             </w:r>
-                            <w:proofErr w:type="spellEnd"/>
-                            <w:proofErr w:type="gramEnd"/>
                             <w:r>
                               <w:rPr>
                                 <w:rFonts w:ascii="Menlo" w:eastAsia="Times New Roman" w:hAnsi="Menlo" w:cs="Menlo"/>
@@ -19819,7 +19779,6 @@
                               </w:rPr>
                               <w:t xml:space="preserve"> </w:t>
                             </w:r>
-                            <w:proofErr w:type="gramStart"/>
                             <w:r>
                               <w:rPr>
                                 <w:rFonts w:ascii="Menlo" w:eastAsia="Times New Roman" w:hAnsi="Menlo" w:cs="Menlo"/>
@@ -19840,7 +19799,6 @@
                               </w:rPr>
                               <w:t>(</w:t>
                             </w:r>
-                            <w:proofErr w:type="gramEnd"/>
                             <w:r>
                               <w:rPr>
                                 <w:rFonts w:ascii="Menlo" w:eastAsia="Times New Roman" w:hAnsi="Menlo" w:cs="Menlo"/>
@@ -19873,7 +19831,6 @@
                               </w:rPr>
                               <w:t xml:space="preserve"> </w:t>
                             </w:r>
-                            <w:proofErr w:type="spellStart"/>
                             <w:r>
                               <w:rPr>
                                 <w:rFonts w:ascii="Menlo" w:eastAsia="Times New Roman" w:hAnsi="Menlo" w:cs="Menlo"/>
@@ -19886,7 +19843,6 @@
                               </w:rPr>
                               <w:t>args</w:t>
                             </w:r>
-                            <w:proofErr w:type="spellEnd"/>
                             <w:r>
                               <w:rPr>
                                 <w:rFonts w:ascii="Menlo" w:eastAsia="Times New Roman" w:hAnsi="Menlo" w:cs="Menlo"/>
@@ -19933,7 +19889,6 @@
                               </w:rPr>
                               <w:t xml:space="preserve">        </w:t>
                             </w:r>
-                            <w:proofErr w:type="gramStart"/>
                             <w:r>
                               <w:rPr>
                                 <w:rFonts w:ascii="Menlo" w:eastAsia="Times New Roman" w:hAnsi="Menlo" w:cs="Menlo"/>
@@ -19964,18 +19919,7 @@
                                 <w:szCs w:val="18"/>
                                 <w:lang w:val="en-US" w:eastAsia="es-MX"/>
                               </w:rPr>
-                              <w:t>[</w:t>
-                            </w:r>
-                            <w:proofErr w:type="gramEnd"/>
-                            <w:r>
-                              <w:rPr>
-                                <w:rFonts w:ascii="Menlo" w:eastAsia="Times New Roman" w:hAnsi="Menlo" w:cs="Menlo"/>
-                                <w:color w:val="888D94"/>
-                                <w:sz w:val="18"/>
-                                <w:szCs w:val="18"/>
-                                <w:lang w:val="en-US" w:eastAsia="es-MX"/>
-                              </w:rPr>
-                              <w:t>][]</w:t>
+                              <w:t>[][]</w:t>
                             </w:r>
                             <w:r>
                               <w:rPr>
@@ -19985,29 +19929,7 @@
                                 <w:szCs w:val="18"/>
                                 <w:lang w:val="en-US" w:eastAsia="es-MX"/>
                               </w:rPr>
-                              <w:t xml:space="preserve"> </w:t>
-                            </w:r>
-                            <w:proofErr w:type="spellStart"/>
-                            <w:r>
-                              <w:rPr>
-                                <w:rFonts w:ascii="Menlo" w:eastAsia="Times New Roman" w:hAnsi="Menlo" w:cs="Menlo"/>
-                                <w:color w:val="EAF2F1"/>
-                                <w:sz w:val="18"/>
-                                <w:szCs w:val="18"/>
-                                <w:lang w:val="en-US" w:eastAsia="es-MX"/>
-                              </w:rPr>
-                              <w:t>edadesStudent</w:t>
-                            </w:r>
-                            <w:proofErr w:type="spellEnd"/>
-                            <w:r>
-                              <w:rPr>
-                                <w:rFonts w:ascii="Menlo" w:eastAsia="Times New Roman" w:hAnsi="Menlo" w:cs="Menlo"/>
-                                <w:color w:val="EAF2F1"/>
-                                <w:sz w:val="18"/>
-                                <w:szCs w:val="18"/>
-                                <w:lang w:val="en-US" w:eastAsia="es-MX"/>
-                              </w:rPr>
-                              <w:t xml:space="preserve"> </w:t>
+                              <w:t xml:space="preserve"> edadesStudent </w:t>
                             </w:r>
                             <w:r>
                               <w:rPr>
@@ -20145,9 +20067,68 @@
                                 <w:szCs w:val="18"/>
                                 <w:lang w:val="en-US" w:eastAsia="es-MX"/>
                               </w:rPr>
-                              <w:t xml:space="preserve">        </w:t>
-                            </w:r>
-                            <w:proofErr w:type="spellStart"/>
+                              <w:t xml:space="preserve">        edadesStudent </w:t>
+                            </w:r>
+                            <w:r>
+                              <w:rPr>
+                                <w:rFonts w:ascii="Menlo" w:eastAsia="Times New Roman" w:hAnsi="Menlo" w:cs="Menlo"/>
+                                <w:color w:val="888D94"/>
+                                <w:sz w:val="18"/>
+                                <w:szCs w:val="18"/>
+                                <w:lang w:val="en-US" w:eastAsia="es-MX"/>
+                              </w:rPr>
+                              <w:t>[</w:t>
+                            </w:r>
+                            <w:r>
+                              <w:rPr>
+                                <w:rFonts w:ascii="Menlo" w:eastAsia="Times New Roman" w:hAnsi="Menlo" w:cs="Menlo"/>
+                                <w:color w:val="C39AC9"/>
+                                <w:sz w:val="18"/>
+                                <w:szCs w:val="18"/>
+                                <w:lang w:val="en-US" w:eastAsia="es-MX"/>
+                              </w:rPr>
+                              <w:t>0</w:t>
+                            </w:r>
+                            <w:r>
+                              <w:rPr>
+                                <w:rFonts w:ascii="Menlo" w:eastAsia="Times New Roman" w:hAnsi="Menlo" w:cs="Menlo"/>
+                                <w:color w:val="888D94"/>
+                                <w:sz w:val="18"/>
+                                <w:szCs w:val="18"/>
+                                <w:lang w:val="en-US" w:eastAsia="es-MX"/>
+                              </w:rPr>
+                              <w:t>][</w:t>
+                            </w:r>
+                            <w:r>
+                              <w:rPr>
+                                <w:rFonts w:ascii="Menlo" w:eastAsia="Times New Roman" w:hAnsi="Menlo" w:cs="Menlo"/>
+                                <w:color w:val="C39AC9"/>
+                                <w:sz w:val="18"/>
+                                <w:szCs w:val="18"/>
+                                <w:lang w:val="en-US" w:eastAsia="es-MX"/>
+                              </w:rPr>
+                              <w:t>0</w:t>
+                            </w:r>
+                            <w:r>
+                              <w:rPr>
+                                <w:rFonts w:ascii="Menlo" w:eastAsia="Times New Roman" w:hAnsi="Menlo" w:cs="Menlo"/>
+                                <w:color w:val="888D94"/>
+                                <w:sz w:val="18"/>
+                                <w:szCs w:val="18"/>
+                                <w:lang w:val="en-US" w:eastAsia="es-MX"/>
+                              </w:rPr>
+                              <w:t>]</w:t>
+                            </w:r>
+                            <w:r>
+                              <w:rPr>
+                                <w:rFonts w:ascii="Menlo" w:eastAsia="Times New Roman" w:hAnsi="Menlo" w:cs="Menlo"/>
+                                <w:color w:val="FF657A"/>
+                                <w:sz w:val="18"/>
+                                <w:szCs w:val="18"/>
+                                <w:lang w:val="en-US" w:eastAsia="es-MX"/>
+                              </w:rPr>
+                              <w:t>=</w:t>
+                            </w:r>
                             <w:r>
                               <w:rPr>
                                 <w:rFonts w:ascii="Menlo" w:eastAsia="Times New Roman" w:hAnsi="Menlo" w:cs="Menlo"/>
@@ -20156,9 +20137,38 @@
                                 <w:szCs w:val="18"/>
                                 <w:lang w:val="en-US" w:eastAsia="es-MX"/>
                               </w:rPr>
-                              <w:t>edadesStudent</w:t>
-                            </w:r>
-                            <w:proofErr w:type="spellEnd"/>
+                              <w:t xml:space="preserve"> </w:t>
+                            </w:r>
+                            <w:r>
+                              <w:rPr>
+                                <w:rFonts w:ascii="Menlo" w:eastAsia="Times New Roman" w:hAnsi="Menlo" w:cs="Menlo"/>
+                                <w:color w:val="888D94"/>
+                                <w:sz w:val="18"/>
+                                <w:szCs w:val="18"/>
+                                <w:lang w:val="en-US" w:eastAsia="es-MX"/>
+                              </w:rPr>
+                              <w:t>"</w:t>
+                            </w:r>
+                            <w:r>
+                              <w:rPr>
+                                <w:rFonts w:ascii="Menlo" w:eastAsia="Times New Roman" w:hAnsi="Menlo" w:cs="Menlo"/>
+                                <w:color w:val="FFD76D"/>
+                                <w:sz w:val="18"/>
+                                <w:szCs w:val="18"/>
+                                <w:lang w:val="en-US" w:eastAsia="es-MX"/>
+                              </w:rPr>
+                              <w:t>lucas</w:t>
+                            </w:r>
+                            <w:r>
+                              <w:rPr>
+                                <w:rFonts w:ascii="Menlo" w:eastAsia="Times New Roman" w:hAnsi="Menlo" w:cs="Menlo"/>
+                                <w:color w:val="888D94"/>
+                                <w:sz w:val="18"/>
+                                <w:szCs w:val="18"/>
+                                <w:lang w:val="en-US" w:eastAsia="es-MX"/>
+                              </w:rPr>
+                              <w:t>";</w:t>
+                            </w:r>
                             <w:r>
                               <w:rPr>
                                 <w:rFonts w:ascii="Menlo" w:eastAsia="Times New Roman" w:hAnsi="Menlo" w:cs="Menlo"/>
@@ -20167,91 +20177,98 @@
                                 <w:szCs w:val="18"/>
                                 <w:lang w:val="en-US" w:eastAsia="es-MX"/>
                               </w:rPr>
+                              <w:t xml:space="preserve">     edadesStudent </w:t>
+                            </w:r>
+                            <w:r>
+                              <w:rPr>
+                                <w:rFonts w:ascii="Menlo" w:eastAsia="Times New Roman" w:hAnsi="Menlo" w:cs="Menlo"/>
+                                <w:color w:val="888D94"/>
+                                <w:sz w:val="18"/>
+                                <w:szCs w:val="18"/>
+                                <w:lang w:val="en-US" w:eastAsia="es-MX"/>
+                              </w:rPr>
+                              <w:t>[</w:t>
+                            </w:r>
+                            <w:r>
+                              <w:rPr>
+                                <w:rFonts w:ascii="Menlo" w:eastAsia="Times New Roman" w:hAnsi="Menlo" w:cs="Menlo"/>
+                                <w:color w:val="C39AC9"/>
+                                <w:sz w:val="18"/>
+                                <w:szCs w:val="18"/>
+                                <w:lang w:val="en-US" w:eastAsia="es-MX"/>
+                              </w:rPr>
+                              <w:t>0</w:t>
+                            </w:r>
+                            <w:r>
+                              <w:rPr>
+                                <w:rFonts w:ascii="Menlo" w:eastAsia="Times New Roman" w:hAnsi="Menlo" w:cs="Menlo"/>
+                                <w:color w:val="888D94"/>
+                                <w:sz w:val="18"/>
+                                <w:szCs w:val="18"/>
+                                <w:lang w:val="en-US" w:eastAsia="es-MX"/>
+                              </w:rPr>
+                              <w:t>][</w:t>
+                            </w:r>
+                            <w:r>
+                              <w:rPr>
+                                <w:rFonts w:ascii="Menlo" w:eastAsia="Times New Roman" w:hAnsi="Menlo" w:cs="Menlo"/>
+                                <w:color w:val="C39AC9"/>
+                                <w:sz w:val="18"/>
+                                <w:szCs w:val="18"/>
+                                <w:lang w:val="en-US" w:eastAsia="es-MX"/>
+                              </w:rPr>
+                              <w:t>1</w:t>
+                            </w:r>
+                            <w:r>
+                              <w:rPr>
+                                <w:rFonts w:ascii="Menlo" w:eastAsia="Times New Roman" w:hAnsi="Menlo" w:cs="Menlo"/>
+                                <w:color w:val="888D94"/>
+                                <w:sz w:val="18"/>
+                                <w:szCs w:val="18"/>
+                                <w:lang w:val="en-US" w:eastAsia="es-MX"/>
+                              </w:rPr>
+                              <w:t>]</w:t>
+                            </w:r>
+                            <w:r>
+                              <w:rPr>
+                                <w:rFonts w:ascii="Menlo" w:eastAsia="Times New Roman" w:hAnsi="Menlo" w:cs="Menlo"/>
+                                <w:color w:val="EAF2F1"/>
+                                <w:sz w:val="18"/>
+                                <w:szCs w:val="18"/>
+                                <w:lang w:val="en-US" w:eastAsia="es-MX"/>
+                              </w:rPr>
                               <w:t xml:space="preserve"> </w:t>
                             </w:r>
                             <w:r>
                               <w:rPr>
                                 <w:rFonts w:ascii="Menlo" w:eastAsia="Times New Roman" w:hAnsi="Menlo" w:cs="Menlo"/>
+                                <w:color w:val="FF657A"/>
+                                <w:sz w:val="18"/>
+                                <w:szCs w:val="18"/>
+                                <w:lang w:val="en-US" w:eastAsia="es-MX"/>
+                              </w:rPr>
+                              <w:t>=</w:t>
+                            </w:r>
+                            <w:r>
+                              <w:rPr>
+                                <w:rFonts w:ascii="Menlo" w:eastAsia="Times New Roman" w:hAnsi="Menlo" w:cs="Menlo"/>
+                                <w:color w:val="EAF2F1"/>
+                                <w:sz w:val="18"/>
+                                <w:szCs w:val="18"/>
+                                <w:lang w:val="en-US" w:eastAsia="es-MX"/>
+                              </w:rPr>
+                              <w:t xml:space="preserve"> </w:t>
+                            </w:r>
+                            <w:r>
+                              <w:rPr>
+                                <w:rFonts w:ascii="Menlo" w:eastAsia="Times New Roman" w:hAnsi="Menlo" w:cs="Menlo"/>
                                 <w:color w:val="888D94"/>
                                 <w:sz w:val="18"/>
                                 <w:szCs w:val="18"/>
                                 <w:lang w:val="en-US" w:eastAsia="es-MX"/>
                               </w:rPr>
-                              <w:t>[</w:t>
-                            </w:r>
-                            <w:r>
-                              <w:rPr>
-                                <w:rFonts w:ascii="Menlo" w:eastAsia="Times New Roman" w:hAnsi="Menlo" w:cs="Menlo"/>
-                                <w:color w:val="C39AC9"/>
-                                <w:sz w:val="18"/>
-                                <w:szCs w:val="18"/>
-                                <w:lang w:val="en-US" w:eastAsia="es-MX"/>
-                              </w:rPr>
-                              <w:t>0</w:t>
-                            </w:r>
-                            <w:r>
-                              <w:rPr>
-                                <w:rFonts w:ascii="Menlo" w:eastAsia="Times New Roman" w:hAnsi="Menlo" w:cs="Menlo"/>
-                                <w:color w:val="888D94"/>
-                                <w:sz w:val="18"/>
-                                <w:szCs w:val="18"/>
-                                <w:lang w:val="en-US" w:eastAsia="es-MX"/>
-                              </w:rPr>
-                              <w:t>][</w:t>
-                            </w:r>
-                            <w:proofErr w:type="gramStart"/>
-                            <w:r>
-                              <w:rPr>
-                                <w:rFonts w:ascii="Menlo" w:eastAsia="Times New Roman" w:hAnsi="Menlo" w:cs="Menlo"/>
-                                <w:color w:val="C39AC9"/>
-                                <w:sz w:val="18"/>
-                                <w:szCs w:val="18"/>
-                                <w:lang w:val="en-US" w:eastAsia="es-MX"/>
-                              </w:rPr>
-                              <w:t>0</w:t>
-                            </w:r>
-                            <w:r>
-                              <w:rPr>
-                                <w:rFonts w:ascii="Menlo" w:eastAsia="Times New Roman" w:hAnsi="Menlo" w:cs="Menlo"/>
-                                <w:color w:val="888D94"/>
-                                <w:sz w:val="18"/>
-                                <w:szCs w:val="18"/>
-                                <w:lang w:val="en-US" w:eastAsia="es-MX"/>
-                              </w:rPr>
-                              <w:t>]</w:t>
-                            </w:r>
-                            <w:r>
-                              <w:rPr>
-                                <w:rFonts w:ascii="Menlo" w:eastAsia="Times New Roman" w:hAnsi="Menlo" w:cs="Menlo"/>
-                                <w:color w:val="FF657A"/>
-                                <w:sz w:val="18"/>
-                                <w:szCs w:val="18"/>
-                                <w:lang w:val="en-US" w:eastAsia="es-MX"/>
-                              </w:rPr>
-                              <w:t>=</w:t>
-                            </w:r>
-                            <w:proofErr w:type="gramEnd"/>
-                            <w:r>
-                              <w:rPr>
-                                <w:rFonts w:ascii="Menlo" w:eastAsia="Times New Roman" w:hAnsi="Menlo" w:cs="Menlo"/>
-                                <w:color w:val="EAF2F1"/>
-                                <w:sz w:val="18"/>
-                                <w:szCs w:val="18"/>
-                                <w:lang w:val="en-US" w:eastAsia="es-MX"/>
-                              </w:rPr>
-                              <w:t xml:space="preserve"> </w:t>
-                            </w:r>
-                            <w:r>
-                              <w:rPr>
-                                <w:rFonts w:ascii="Menlo" w:eastAsia="Times New Roman" w:hAnsi="Menlo" w:cs="Menlo"/>
-                                <w:color w:val="888D94"/>
-                                <w:sz w:val="18"/>
-                                <w:szCs w:val="18"/>
-                                <w:lang w:val="en-US" w:eastAsia="es-MX"/>
-                              </w:rPr>
                               <w:t>"</w:t>
                             </w:r>
-                            <w:proofErr w:type="spellStart"/>
                             <w:r>
                               <w:rPr>
                                 <w:rFonts w:ascii="Menlo" w:eastAsia="Times New Roman" w:hAnsi="Menlo" w:cs="Menlo"/>
@@ -20260,163 +20277,8 @@
                                 <w:szCs w:val="18"/>
                                 <w:lang w:val="en-US" w:eastAsia="es-MX"/>
                               </w:rPr>
-                              <w:t>lucas</w:t>
-                            </w:r>
-                            <w:proofErr w:type="spellEnd"/>
-                            <w:r>
-                              <w:rPr>
-                                <w:rFonts w:ascii="Menlo" w:eastAsia="Times New Roman" w:hAnsi="Menlo" w:cs="Menlo"/>
-                                <w:color w:val="888D94"/>
-                                <w:sz w:val="18"/>
-                                <w:szCs w:val="18"/>
-                                <w:lang w:val="en-US" w:eastAsia="es-MX"/>
-                              </w:rPr>
-                              <w:t>";</w:t>
-                            </w:r>
-                            <w:r>
-                              <w:rPr>
-                                <w:rFonts w:ascii="Menlo" w:eastAsia="Times New Roman" w:hAnsi="Menlo" w:cs="Menlo"/>
-                                <w:color w:val="EAF2F1"/>
-                                <w:sz w:val="18"/>
-                                <w:szCs w:val="18"/>
-                                <w:lang w:val="en-US" w:eastAsia="es-MX"/>
-                              </w:rPr>
-                              <w:t xml:space="preserve">     </w:t>
-                            </w:r>
-                            <w:proofErr w:type="spellStart"/>
-                            <w:r>
-                              <w:rPr>
-                                <w:rFonts w:ascii="Menlo" w:eastAsia="Times New Roman" w:hAnsi="Menlo" w:cs="Menlo"/>
-                                <w:color w:val="EAF2F1"/>
-                                <w:sz w:val="18"/>
-                                <w:szCs w:val="18"/>
-                                <w:lang w:val="en-US" w:eastAsia="es-MX"/>
-                              </w:rPr>
-                              <w:t>edadesStudent</w:t>
-                            </w:r>
-                            <w:proofErr w:type="spellEnd"/>
-                            <w:r>
-                              <w:rPr>
-                                <w:rFonts w:ascii="Menlo" w:eastAsia="Times New Roman" w:hAnsi="Menlo" w:cs="Menlo"/>
-                                <w:color w:val="EAF2F1"/>
-                                <w:sz w:val="18"/>
-                                <w:szCs w:val="18"/>
-                                <w:lang w:val="en-US" w:eastAsia="es-MX"/>
-                              </w:rPr>
-                              <w:t xml:space="preserve"> </w:t>
-                            </w:r>
-                            <w:r>
-                              <w:rPr>
-                                <w:rFonts w:ascii="Menlo" w:eastAsia="Times New Roman" w:hAnsi="Menlo" w:cs="Menlo"/>
-                                <w:color w:val="888D94"/>
-                                <w:sz w:val="18"/>
-                                <w:szCs w:val="18"/>
-                                <w:lang w:val="en-US" w:eastAsia="es-MX"/>
-                              </w:rPr>
-                              <w:t>[</w:t>
-                            </w:r>
-                            <w:r>
-                              <w:rPr>
-                                <w:rFonts w:ascii="Menlo" w:eastAsia="Times New Roman" w:hAnsi="Menlo" w:cs="Menlo"/>
-                                <w:color w:val="C39AC9"/>
-                                <w:sz w:val="18"/>
-                                <w:szCs w:val="18"/>
-                                <w:lang w:val="en-US" w:eastAsia="es-MX"/>
-                              </w:rPr>
-                              <w:t>0</w:t>
-                            </w:r>
-                            <w:r>
-                              <w:rPr>
-                                <w:rFonts w:ascii="Menlo" w:eastAsia="Times New Roman" w:hAnsi="Menlo" w:cs="Menlo"/>
-                                <w:color w:val="888D94"/>
-                                <w:sz w:val="18"/>
-                                <w:szCs w:val="18"/>
-                                <w:lang w:val="en-US" w:eastAsia="es-MX"/>
-                              </w:rPr>
-                              <w:t>][</w:t>
-                            </w:r>
-                            <w:r>
-                              <w:rPr>
-                                <w:rFonts w:ascii="Menlo" w:eastAsia="Times New Roman" w:hAnsi="Menlo" w:cs="Menlo"/>
-                                <w:color w:val="C39AC9"/>
-                                <w:sz w:val="18"/>
-                                <w:szCs w:val="18"/>
-                                <w:lang w:val="en-US" w:eastAsia="es-MX"/>
-                              </w:rPr>
-                              <w:t>1</w:t>
-                            </w:r>
-                            <w:r>
-                              <w:rPr>
-                                <w:rFonts w:ascii="Menlo" w:eastAsia="Times New Roman" w:hAnsi="Menlo" w:cs="Menlo"/>
-                                <w:color w:val="888D94"/>
-                                <w:sz w:val="18"/>
-                                <w:szCs w:val="18"/>
-                                <w:lang w:val="en-US" w:eastAsia="es-MX"/>
-                              </w:rPr>
-                              <w:t>]</w:t>
-                            </w:r>
-                            <w:r>
-                              <w:rPr>
-                                <w:rFonts w:ascii="Menlo" w:eastAsia="Times New Roman" w:hAnsi="Menlo" w:cs="Menlo"/>
-                                <w:color w:val="EAF2F1"/>
-                                <w:sz w:val="18"/>
-                                <w:szCs w:val="18"/>
-                                <w:lang w:val="en-US" w:eastAsia="es-MX"/>
-                              </w:rPr>
-                              <w:t xml:space="preserve"> </w:t>
-                            </w:r>
-                            <w:r>
-                              <w:rPr>
-                                <w:rFonts w:ascii="Menlo" w:eastAsia="Times New Roman" w:hAnsi="Menlo" w:cs="Menlo"/>
-                                <w:color w:val="FF657A"/>
-                                <w:sz w:val="18"/>
-                                <w:szCs w:val="18"/>
-                                <w:lang w:val="en-US" w:eastAsia="es-MX"/>
-                              </w:rPr>
-                              <w:t>=</w:t>
-                            </w:r>
-                            <w:r>
-                              <w:rPr>
-                                <w:rFonts w:ascii="Menlo" w:eastAsia="Times New Roman" w:hAnsi="Menlo" w:cs="Menlo"/>
-                                <w:color w:val="EAF2F1"/>
-                                <w:sz w:val="18"/>
-                                <w:szCs w:val="18"/>
-                                <w:lang w:val="en-US" w:eastAsia="es-MX"/>
-                              </w:rPr>
-                              <w:t xml:space="preserve"> </w:t>
-                            </w:r>
-                            <w:r>
-                              <w:rPr>
-                                <w:rFonts w:ascii="Menlo" w:eastAsia="Times New Roman" w:hAnsi="Menlo" w:cs="Menlo"/>
-                                <w:color w:val="888D94"/>
-                                <w:sz w:val="18"/>
-                                <w:szCs w:val="18"/>
-                                <w:lang w:val="en-US" w:eastAsia="es-MX"/>
-                              </w:rPr>
-                              <w:t>"</w:t>
-                            </w:r>
-                            <w:r>
-                              <w:rPr>
-                                <w:rFonts w:ascii="Menlo" w:eastAsia="Times New Roman" w:hAnsi="Menlo" w:cs="Menlo"/>
-                                <w:color w:val="FFD76D"/>
-                                <w:sz w:val="18"/>
-                                <w:szCs w:val="18"/>
-                                <w:lang w:val="en-US" w:eastAsia="es-MX"/>
-                              </w:rPr>
-                              <w:t xml:space="preserve">15 </w:t>
-                            </w:r>
-                            <w:proofErr w:type="spellStart"/>
-                            <w:r>
-                              <w:rPr>
-                                <w:rFonts w:ascii="Menlo" w:eastAsia="Times New Roman" w:hAnsi="Menlo" w:cs="Menlo"/>
-                                <w:color w:val="FFD76D"/>
-                                <w:sz w:val="18"/>
-                                <w:szCs w:val="18"/>
-                                <w:lang w:val="en-US" w:eastAsia="es-MX"/>
-                              </w:rPr>
-                              <w:t>años</w:t>
-                            </w:r>
-                            <w:proofErr w:type="spellEnd"/>
+                              <w:t>15 años</w:t>
+                            </w:r>
                             <w:r>
                               <w:rPr>
                                 <w:rFonts w:ascii="Menlo" w:eastAsia="Times New Roman" w:hAnsi="Menlo" w:cs="Menlo"/>
@@ -21575,7 +21437,6 @@
                         </w:rPr>
                         <w:t xml:space="preserve"> </w:t>
                       </w:r>
-                      <w:proofErr w:type="gramStart"/>
                       <w:r>
                         <w:rPr>
                           <w:rFonts w:ascii="Menlo" w:eastAsia="Times New Roman" w:hAnsi="Menlo" w:cs="Menlo"/>
@@ -21598,7 +21459,6 @@
                         </w:rPr>
                         <w:t xml:space="preserve">  </w:t>
                       </w:r>
-                      <w:proofErr w:type="spellStart"/>
                       <w:r>
                         <w:rPr>
                           <w:rFonts w:ascii="Menlo" w:eastAsia="Times New Roman" w:hAnsi="Menlo" w:cs="Menlo"/>
@@ -21609,8 +21469,6 @@
                         </w:rPr>
                         <w:t>ArrayDimensiones</w:t>
                       </w:r>
-                      <w:proofErr w:type="spellEnd"/>
-                      <w:proofErr w:type="gramEnd"/>
                       <w:r>
                         <w:rPr>
                           <w:rFonts w:ascii="Menlo" w:eastAsia="Times New Roman" w:hAnsi="Menlo" w:cs="Menlo"/>
@@ -21710,7 +21568,6 @@
                         </w:rPr>
                         <w:t xml:space="preserve"> </w:t>
                       </w:r>
-                      <w:proofErr w:type="gramStart"/>
                       <w:r>
                         <w:rPr>
                           <w:rFonts w:ascii="Menlo" w:eastAsia="Times New Roman" w:hAnsi="Menlo" w:cs="Menlo"/>
@@ -21731,7 +21588,6 @@
                         </w:rPr>
                         <w:t>(</w:t>
                       </w:r>
-                      <w:proofErr w:type="gramEnd"/>
                       <w:r>
                         <w:rPr>
                           <w:rFonts w:ascii="Menlo" w:eastAsia="Times New Roman" w:hAnsi="Menlo" w:cs="Menlo"/>
@@ -21764,7 +21620,6 @@
                         </w:rPr>
                         <w:t xml:space="preserve"> </w:t>
                       </w:r>
-                      <w:proofErr w:type="spellStart"/>
                       <w:r>
                         <w:rPr>
                           <w:rFonts w:ascii="Menlo" w:eastAsia="Times New Roman" w:hAnsi="Menlo" w:cs="Menlo"/>
@@ -21777,7 +21632,6 @@
                         </w:rPr>
                         <w:t>args</w:t>
                       </w:r>
-                      <w:proofErr w:type="spellEnd"/>
                       <w:r>
                         <w:rPr>
                           <w:rFonts w:ascii="Menlo" w:eastAsia="Times New Roman" w:hAnsi="Menlo" w:cs="Menlo"/>
@@ -21824,7 +21678,6 @@
                         </w:rPr>
                         <w:t xml:space="preserve">        </w:t>
                       </w:r>
-                      <w:proofErr w:type="gramStart"/>
                       <w:r>
                         <w:rPr>
                           <w:rFonts w:ascii="Menlo" w:eastAsia="Times New Roman" w:hAnsi="Menlo" w:cs="Menlo"/>
@@ -21855,18 +21708,7 @@
                           <w:szCs w:val="18"/>
                           <w:lang w:val="en-US" w:eastAsia="es-MX"/>
                         </w:rPr>
-                        <w:t>[</w:t>
-                      </w:r>
-                      <w:proofErr w:type="gramEnd"/>
-                      <w:r>
-                        <w:rPr>
-                          <w:rFonts w:ascii="Menlo" w:eastAsia="Times New Roman" w:hAnsi="Menlo" w:cs="Menlo"/>
-                          <w:color w:val="888D94"/>
-                          <w:sz w:val="18"/>
-                          <w:szCs w:val="18"/>
-                          <w:lang w:val="en-US" w:eastAsia="es-MX"/>
-                        </w:rPr>
-                        <w:t>][]</w:t>
+                        <w:t>[][]</w:t>
                       </w:r>
                       <w:r>
                         <w:rPr>
@@ -21876,29 +21718,7 @@
                           <w:szCs w:val="18"/>
                           <w:lang w:val="en-US" w:eastAsia="es-MX"/>
                         </w:rPr>
-                        <w:t xml:space="preserve"> </w:t>
-                      </w:r>
-                      <w:proofErr w:type="spellStart"/>
-                      <w:r>
-                        <w:rPr>
-                          <w:rFonts w:ascii="Menlo" w:eastAsia="Times New Roman" w:hAnsi="Menlo" w:cs="Menlo"/>
-                          <w:color w:val="EAF2F1"/>
-                          <w:sz w:val="18"/>
-                          <w:szCs w:val="18"/>
-                          <w:lang w:val="en-US" w:eastAsia="es-MX"/>
-                        </w:rPr>
-                        <w:t>edadesStudent</w:t>
-                      </w:r>
-                      <w:proofErr w:type="spellEnd"/>
-                      <w:r>
-                        <w:rPr>
-                          <w:rFonts w:ascii="Menlo" w:eastAsia="Times New Roman" w:hAnsi="Menlo" w:cs="Menlo"/>
-                          <w:color w:val="EAF2F1"/>
-                          <w:sz w:val="18"/>
-                          <w:szCs w:val="18"/>
-                          <w:lang w:val="en-US" w:eastAsia="es-MX"/>
-                        </w:rPr>
-                        <w:t xml:space="preserve"> </w:t>
+                        <w:t xml:space="preserve"> edadesStudent </w:t>
                       </w:r>
                       <w:r>
                         <w:rPr>
@@ -22036,9 +21856,68 @@
                           <w:szCs w:val="18"/>
                           <w:lang w:val="en-US" w:eastAsia="es-MX"/>
                         </w:rPr>
-                        <w:t xml:space="preserve">        </w:t>
-                      </w:r>
-                      <w:proofErr w:type="spellStart"/>
+                        <w:t xml:space="preserve">        edadesStudent </w:t>
+                      </w:r>
+                      <w:r>
+                        <w:rPr>
+                          <w:rFonts w:ascii="Menlo" w:eastAsia="Times New Roman" w:hAnsi="Menlo" w:cs="Menlo"/>
+                          <w:color w:val="888D94"/>
+                          <w:sz w:val="18"/>
+                          <w:szCs w:val="18"/>
+                          <w:lang w:val="en-US" w:eastAsia="es-MX"/>
+                        </w:rPr>
+                        <w:t>[</w:t>
+                      </w:r>
+                      <w:r>
+                        <w:rPr>
+                          <w:rFonts w:ascii="Menlo" w:eastAsia="Times New Roman" w:hAnsi="Menlo" w:cs="Menlo"/>
+                          <w:color w:val="C39AC9"/>
+                          <w:sz w:val="18"/>
+                          <w:szCs w:val="18"/>
+                          <w:lang w:val="en-US" w:eastAsia="es-MX"/>
+                        </w:rPr>
+                        <w:t>0</w:t>
+                      </w:r>
+                      <w:r>
+                        <w:rPr>
+                          <w:rFonts w:ascii="Menlo" w:eastAsia="Times New Roman" w:hAnsi="Menlo" w:cs="Menlo"/>
+                          <w:color w:val="888D94"/>
+                          <w:sz w:val="18"/>
+                          <w:szCs w:val="18"/>
+                          <w:lang w:val="en-US" w:eastAsia="es-MX"/>
+                        </w:rPr>
+                        <w:t>][</w:t>
+                      </w:r>
+                      <w:r>
+                        <w:rPr>
+                          <w:rFonts w:ascii="Menlo" w:eastAsia="Times New Roman" w:hAnsi="Menlo" w:cs="Menlo"/>
+                          <w:color w:val="C39AC9"/>
+                          <w:sz w:val="18"/>
+                          <w:szCs w:val="18"/>
+                          <w:lang w:val="en-US" w:eastAsia="es-MX"/>
+                        </w:rPr>
+                        <w:t>0</w:t>
+                      </w:r>
+                      <w:r>
+                        <w:rPr>
+                          <w:rFonts w:ascii="Menlo" w:eastAsia="Times New Roman" w:hAnsi="Menlo" w:cs="Menlo"/>
+                          <w:color w:val="888D94"/>
+                          <w:sz w:val="18"/>
+                          <w:szCs w:val="18"/>
+                          <w:lang w:val="en-US" w:eastAsia="es-MX"/>
+                        </w:rPr>
+                        <w:t>]</w:t>
+                      </w:r>
+                      <w:r>
+                        <w:rPr>
+                          <w:rFonts w:ascii="Menlo" w:eastAsia="Times New Roman" w:hAnsi="Menlo" w:cs="Menlo"/>
+                          <w:color w:val="FF657A"/>
+                          <w:sz w:val="18"/>
+                          <w:szCs w:val="18"/>
+                          <w:lang w:val="en-US" w:eastAsia="es-MX"/>
+                        </w:rPr>
+                        <w:t>=</w:t>
+                      </w:r>
                       <w:r>
                         <w:rPr>
                           <w:rFonts w:ascii="Menlo" w:eastAsia="Times New Roman" w:hAnsi="Menlo" w:cs="Menlo"/>
@@ -22047,9 +21926,38 @@
                           <w:szCs w:val="18"/>
                           <w:lang w:val="en-US" w:eastAsia="es-MX"/>
                         </w:rPr>
-                        <w:t>edadesStudent</w:t>
-                      </w:r>
-                      <w:proofErr w:type="spellEnd"/>
+                        <w:t xml:space="preserve"> </w:t>
+                      </w:r>
+                      <w:r>
+                        <w:rPr>
+                          <w:rFonts w:ascii="Menlo" w:eastAsia="Times New Roman" w:hAnsi="Menlo" w:cs="Menlo"/>
+                          <w:color w:val="888D94"/>
+                          <w:sz w:val="18"/>
+                          <w:szCs w:val="18"/>
+                          <w:lang w:val="en-US" w:eastAsia="es-MX"/>
+                        </w:rPr>
+                        <w:t>"</w:t>
+                      </w:r>
+                      <w:r>
+                        <w:rPr>
+                          <w:rFonts w:ascii="Menlo" w:eastAsia="Times New Roman" w:hAnsi="Menlo" w:cs="Menlo"/>
+                          <w:color w:val="FFD76D"/>
+                          <w:sz w:val="18"/>
+                          <w:szCs w:val="18"/>
+                          <w:lang w:val="en-US" w:eastAsia="es-MX"/>
+                        </w:rPr>
+                        <w:t>lucas</w:t>
+                      </w:r>
+                      <w:r>
+                        <w:rPr>
+                          <w:rFonts w:ascii="Menlo" w:eastAsia="Times New Roman" w:hAnsi="Menlo" w:cs="Menlo"/>
+                          <w:color w:val="888D94"/>
+                          <w:sz w:val="18"/>
+                          <w:szCs w:val="18"/>
+                          <w:lang w:val="en-US" w:eastAsia="es-MX"/>
+                        </w:rPr>
+                        <w:t>";</w:t>
+                      </w:r>
                       <w:r>
                         <w:rPr>
                           <w:rFonts w:ascii="Menlo" w:eastAsia="Times New Roman" w:hAnsi="Menlo" w:cs="Menlo"/>
@@ -22058,91 +21966,98 @@
                           <w:szCs w:val="18"/>
                           <w:lang w:val="en-US" w:eastAsia="es-MX"/>
                         </w:rPr>
+                        <w:t xml:space="preserve">     edadesStudent </w:t>
+                      </w:r>
+                      <w:r>
+                        <w:rPr>
+                          <w:rFonts w:ascii="Menlo" w:eastAsia="Times New Roman" w:hAnsi="Menlo" w:cs="Menlo"/>
+                          <w:color w:val="888D94"/>
+                          <w:sz w:val="18"/>
+                          <w:szCs w:val="18"/>
+                          <w:lang w:val="en-US" w:eastAsia="es-MX"/>
+                        </w:rPr>
+                        <w:t>[</w:t>
+                      </w:r>
+                      <w:r>
+                        <w:rPr>
+                          <w:rFonts w:ascii="Menlo" w:eastAsia="Times New Roman" w:hAnsi="Menlo" w:cs="Menlo"/>
+                          <w:color w:val="C39AC9"/>
+                          <w:sz w:val="18"/>
+                          <w:szCs w:val="18"/>
+                          <w:lang w:val="en-US" w:eastAsia="es-MX"/>
+                        </w:rPr>
+                        <w:t>0</w:t>
+                      </w:r>
+                      <w:r>
+                        <w:rPr>
+                          <w:rFonts w:ascii="Menlo" w:eastAsia="Times New Roman" w:hAnsi="Menlo" w:cs="Menlo"/>
+                          <w:color w:val="888D94"/>
+                          <w:sz w:val="18"/>
+                          <w:szCs w:val="18"/>
+                          <w:lang w:val="en-US" w:eastAsia="es-MX"/>
+                        </w:rPr>
+                        <w:t>][</w:t>
+                      </w:r>
+                      <w:r>
+                        <w:rPr>
+                          <w:rFonts w:ascii="Menlo" w:eastAsia="Times New Roman" w:hAnsi="Menlo" w:cs="Menlo"/>
+                          <w:color w:val="C39AC9"/>
+                          <w:sz w:val="18"/>
+                          <w:szCs w:val="18"/>
+                          <w:lang w:val="en-US" w:eastAsia="es-MX"/>
+                        </w:rPr>
+                        <w:t>1</w:t>
+                      </w:r>
+                      <w:r>
+                        <w:rPr>
+                          <w:rFonts w:ascii="Menlo" w:eastAsia="Times New Roman" w:hAnsi="Menlo" w:cs="Menlo"/>
+                          <w:color w:val="888D94"/>
+                          <w:sz w:val="18"/>
+                          <w:szCs w:val="18"/>
+                          <w:lang w:val="en-US" w:eastAsia="es-MX"/>
+                        </w:rPr>
+                        <w:t>]</w:t>
+                      </w:r>
+                      <w:r>
+                        <w:rPr>
+                          <w:rFonts w:ascii="Menlo" w:eastAsia="Times New Roman" w:hAnsi="Menlo" w:cs="Menlo"/>
+                          <w:color w:val="EAF2F1"/>
+                          <w:sz w:val="18"/>
+                          <w:szCs w:val="18"/>
+                          <w:lang w:val="en-US" w:eastAsia="es-MX"/>
+                        </w:rPr>
                         <w:t xml:space="preserve"> </w:t>
                       </w:r>
                       <w:r>
                         <w:rPr>
                           <w:rFonts w:ascii="Menlo" w:eastAsia="Times New Roman" w:hAnsi="Menlo" w:cs="Menlo"/>
+                          <w:color w:val="FF657A"/>
+                          <w:sz w:val="18"/>
+                          <w:szCs w:val="18"/>
+                          <w:lang w:val="en-US" w:eastAsia="es-MX"/>
+                        </w:rPr>
+                        <w:t>=</w:t>
+                      </w:r>
+                      <w:r>
+                        <w:rPr>
+                          <w:rFonts w:ascii="Menlo" w:eastAsia="Times New Roman" w:hAnsi="Menlo" w:cs="Menlo"/>
+                          <w:color w:val="EAF2F1"/>
+                          <w:sz w:val="18"/>
+                          <w:szCs w:val="18"/>
+                          <w:lang w:val="en-US" w:eastAsia="es-MX"/>
+                        </w:rPr>
+                        <w:t xml:space="preserve"> </w:t>
+                      </w:r>
+                      <w:r>
+                        <w:rPr>
+                          <w:rFonts w:ascii="Menlo" w:eastAsia="Times New Roman" w:hAnsi="Menlo" w:cs="Menlo"/>
                           <w:color w:val="888D94"/>
                           <w:sz w:val="18"/>
                           <w:szCs w:val="18"/>
                           <w:lang w:val="en-US" w:eastAsia="es-MX"/>
                         </w:rPr>
-                        <w:t>[</w:t>
-                      </w:r>
-                      <w:r>
-                        <w:rPr>
-                          <w:rFonts w:ascii="Menlo" w:eastAsia="Times New Roman" w:hAnsi="Menlo" w:cs="Menlo"/>
-                          <w:color w:val="C39AC9"/>
-                          <w:sz w:val="18"/>
-                          <w:szCs w:val="18"/>
-                          <w:lang w:val="en-US" w:eastAsia="es-MX"/>
-                        </w:rPr>
-                        <w:t>0</w:t>
-                      </w:r>
-                      <w:r>
-                        <w:rPr>
-                          <w:rFonts w:ascii="Menlo" w:eastAsia="Times New Roman" w:hAnsi="Menlo" w:cs="Menlo"/>
-                          <w:color w:val="888D94"/>
-                          <w:sz w:val="18"/>
-                          <w:szCs w:val="18"/>
-                          <w:lang w:val="en-US" w:eastAsia="es-MX"/>
-                        </w:rPr>
-                        <w:t>][</w:t>
-                      </w:r>
-                      <w:proofErr w:type="gramStart"/>
-                      <w:r>
-                        <w:rPr>
-                          <w:rFonts w:ascii="Menlo" w:eastAsia="Times New Roman" w:hAnsi="Menlo" w:cs="Menlo"/>
-                          <w:color w:val="C39AC9"/>
-                          <w:sz w:val="18"/>
-                          <w:szCs w:val="18"/>
-                          <w:lang w:val="en-US" w:eastAsia="es-MX"/>
-                        </w:rPr>
-                        <w:t>0</w:t>
-                      </w:r>
-                      <w:r>
-                        <w:rPr>
-                          <w:rFonts w:ascii="Menlo" w:eastAsia="Times New Roman" w:hAnsi="Menlo" w:cs="Menlo"/>
-                          <w:color w:val="888D94"/>
-                          <w:sz w:val="18"/>
-                          <w:szCs w:val="18"/>
-                          <w:lang w:val="en-US" w:eastAsia="es-MX"/>
-                        </w:rPr>
-                        <w:t>]</w:t>
-                      </w:r>
-                      <w:r>
-                        <w:rPr>
-                          <w:rFonts w:ascii="Menlo" w:eastAsia="Times New Roman" w:hAnsi="Menlo" w:cs="Menlo"/>
-                          <w:color w:val="FF657A"/>
-                          <w:sz w:val="18"/>
-                          <w:szCs w:val="18"/>
-                          <w:lang w:val="en-US" w:eastAsia="es-MX"/>
-                        </w:rPr>
-                        <w:t>=</w:t>
-                      </w:r>
-                      <w:proofErr w:type="gramEnd"/>
-                      <w:r>
-                        <w:rPr>
-                          <w:rFonts w:ascii="Menlo" w:eastAsia="Times New Roman" w:hAnsi="Menlo" w:cs="Menlo"/>
-                          <w:color w:val="EAF2F1"/>
-                          <w:sz w:val="18"/>
-                          <w:szCs w:val="18"/>
-                          <w:lang w:val="en-US" w:eastAsia="es-MX"/>
-                        </w:rPr>
-                        <w:t xml:space="preserve"> </w:t>
-                      </w:r>
-                      <w:r>
-                        <w:rPr>
-                          <w:rFonts w:ascii="Menlo" w:eastAsia="Times New Roman" w:hAnsi="Menlo" w:cs="Menlo"/>
-                          <w:color w:val="888D94"/>
-                          <w:sz w:val="18"/>
-                          <w:szCs w:val="18"/>
-                          <w:lang w:val="en-US" w:eastAsia="es-MX"/>
-                        </w:rPr>
                         <w:t>"</w:t>
                       </w:r>
-                      <w:proofErr w:type="spellStart"/>
                       <w:r>
                         <w:rPr>
                           <w:rFonts w:ascii="Menlo" w:eastAsia="Times New Roman" w:hAnsi="Menlo" w:cs="Menlo"/>
@@ -22151,163 +22066,8 @@
                           <w:szCs w:val="18"/>
                           <w:lang w:val="en-US" w:eastAsia="es-MX"/>
                         </w:rPr>
-                        <w:t>lucas</w:t>
-                      </w:r>
-                      <w:proofErr w:type="spellEnd"/>
-                      <w:r>
-                        <w:rPr>
-                          <w:rFonts w:ascii="Menlo" w:eastAsia="Times New Roman" w:hAnsi="Menlo" w:cs="Menlo"/>
-                          <w:color w:val="888D94"/>
-                          <w:sz w:val="18"/>
-                          <w:szCs w:val="18"/>
-                          <w:lang w:val="en-US" w:eastAsia="es-MX"/>
-                        </w:rPr>
-                        <w:t>";</w:t>
-                      </w:r>
-                      <w:r>
-                        <w:rPr>
-                          <w:rFonts w:ascii="Menlo" w:eastAsia="Times New Roman" w:hAnsi="Menlo" w:cs="Menlo"/>
-                          <w:color w:val="EAF2F1"/>
-                          <w:sz w:val="18"/>
-                          <w:szCs w:val="18"/>
-                          <w:lang w:val="en-US" w:eastAsia="es-MX"/>
-                        </w:rPr>
-                        <w:t xml:space="preserve">     </w:t>
-                      </w:r>
-                      <w:proofErr w:type="spellStart"/>
-                      <w:r>
-                        <w:rPr>
-                          <w:rFonts w:ascii="Menlo" w:eastAsia="Times New Roman" w:hAnsi="Menlo" w:cs="Menlo"/>
-                          <w:color w:val="EAF2F1"/>
-                          <w:sz w:val="18"/>
-                          <w:szCs w:val="18"/>
-                          <w:lang w:val="en-US" w:eastAsia="es-MX"/>
-                        </w:rPr>
-                        <w:t>edadesStudent</w:t>
-                      </w:r>
-                      <w:proofErr w:type="spellEnd"/>
-                      <w:r>
-                        <w:rPr>
-                          <w:rFonts w:ascii="Menlo" w:eastAsia="Times New Roman" w:hAnsi="Menlo" w:cs="Menlo"/>
-                          <w:color w:val="EAF2F1"/>
-                          <w:sz w:val="18"/>
-                          <w:szCs w:val="18"/>
-                          <w:lang w:val="en-US" w:eastAsia="es-MX"/>
-                        </w:rPr>
-                        <w:t xml:space="preserve"> </w:t>
-                      </w:r>
-                      <w:r>
-                        <w:rPr>
-                          <w:rFonts w:ascii="Menlo" w:eastAsia="Times New Roman" w:hAnsi="Menlo" w:cs="Menlo"/>
-                          <w:color w:val="888D94"/>
-                          <w:sz w:val="18"/>
-                          <w:szCs w:val="18"/>
-                          <w:lang w:val="en-US" w:eastAsia="es-MX"/>
-                        </w:rPr>
-                        <w:t>[</w:t>
-                      </w:r>
-                      <w:r>
-                        <w:rPr>
-                          <w:rFonts w:ascii="Menlo" w:eastAsia="Times New Roman" w:hAnsi="Menlo" w:cs="Menlo"/>
-                          <w:color w:val="C39AC9"/>
-                          <w:sz w:val="18"/>
-                          <w:szCs w:val="18"/>
-                          <w:lang w:val="en-US" w:eastAsia="es-MX"/>
-                        </w:rPr>
-                        <w:t>0</w:t>
-                      </w:r>
-                      <w:r>
-                        <w:rPr>
-                          <w:rFonts w:ascii="Menlo" w:eastAsia="Times New Roman" w:hAnsi="Menlo" w:cs="Menlo"/>
-                          <w:color w:val="888D94"/>
-                          <w:sz w:val="18"/>
-                          <w:szCs w:val="18"/>
-                          <w:lang w:val="en-US" w:eastAsia="es-MX"/>
-                        </w:rPr>
-                        <w:t>][</w:t>
-                      </w:r>
-                      <w:r>
-                        <w:rPr>
-                          <w:rFonts w:ascii="Menlo" w:eastAsia="Times New Roman" w:hAnsi="Menlo" w:cs="Menlo"/>
-                          <w:color w:val="C39AC9"/>
-                          <w:sz w:val="18"/>
-                          <w:szCs w:val="18"/>
-                          <w:lang w:val="en-US" w:eastAsia="es-MX"/>
-                        </w:rPr>
-                        <w:t>1</w:t>
-                      </w:r>
-                      <w:r>
-                        <w:rPr>
-                          <w:rFonts w:ascii="Menlo" w:eastAsia="Times New Roman" w:hAnsi="Menlo" w:cs="Menlo"/>
-                          <w:color w:val="888D94"/>
-                          <w:sz w:val="18"/>
-                          <w:szCs w:val="18"/>
-                          <w:lang w:val="en-US" w:eastAsia="es-MX"/>
-                        </w:rPr>
-                        <w:t>]</w:t>
-                      </w:r>
-                      <w:r>
-                        <w:rPr>
-                          <w:rFonts w:ascii="Menlo" w:eastAsia="Times New Roman" w:hAnsi="Menlo" w:cs="Menlo"/>
-                          <w:color w:val="EAF2F1"/>
-                          <w:sz w:val="18"/>
-                          <w:szCs w:val="18"/>
-                          <w:lang w:val="en-US" w:eastAsia="es-MX"/>
-                        </w:rPr>
-                        <w:t xml:space="preserve"> </w:t>
-                      </w:r>
-                      <w:r>
-                        <w:rPr>
-                          <w:rFonts w:ascii="Menlo" w:eastAsia="Times New Roman" w:hAnsi="Menlo" w:cs="Menlo"/>
-                          <w:color w:val="FF657A"/>
-                          <w:sz w:val="18"/>
-                          <w:szCs w:val="18"/>
-                          <w:lang w:val="en-US" w:eastAsia="es-MX"/>
-                        </w:rPr>
-                        <w:t>=</w:t>
-                      </w:r>
-                      <w:r>
-                        <w:rPr>
-                          <w:rFonts w:ascii="Menlo" w:eastAsia="Times New Roman" w:hAnsi="Menlo" w:cs="Menlo"/>
-                          <w:color w:val="EAF2F1"/>
-                          <w:sz w:val="18"/>
-                          <w:szCs w:val="18"/>
-                          <w:lang w:val="en-US" w:eastAsia="es-MX"/>
-                        </w:rPr>
-                        <w:t xml:space="preserve"> </w:t>
-                      </w:r>
-                      <w:r>
-                        <w:rPr>
-                          <w:rFonts w:ascii="Menlo" w:eastAsia="Times New Roman" w:hAnsi="Menlo" w:cs="Menlo"/>
-                          <w:color w:val="888D94"/>
-                          <w:sz w:val="18"/>
-                          <w:szCs w:val="18"/>
-                          <w:lang w:val="en-US" w:eastAsia="es-MX"/>
-                        </w:rPr>
-                        <w:t>"</w:t>
-                      </w:r>
-                      <w:r>
-                        <w:rPr>
-                          <w:rFonts w:ascii="Menlo" w:eastAsia="Times New Roman" w:hAnsi="Menlo" w:cs="Menlo"/>
-                          <w:color w:val="FFD76D"/>
-                          <w:sz w:val="18"/>
-                          <w:szCs w:val="18"/>
-                          <w:lang w:val="en-US" w:eastAsia="es-MX"/>
-                        </w:rPr>
-                        <w:t xml:space="preserve">15 </w:t>
-                      </w:r>
-                      <w:proofErr w:type="spellStart"/>
-                      <w:r>
-                        <w:rPr>
-                          <w:rFonts w:ascii="Menlo" w:eastAsia="Times New Roman" w:hAnsi="Menlo" w:cs="Menlo"/>
-                          <w:color w:val="FFD76D"/>
-                          <w:sz w:val="18"/>
-                          <w:szCs w:val="18"/>
-                          <w:lang w:val="en-US" w:eastAsia="es-MX"/>
-                        </w:rPr>
-                        <w:t>años</w:t>
-                      </w:r>
-                      <w:proofErr w:type="spellEnd"/>
+                        <w:t>15 años</w:t>
+                      </w:r>
                       <w:r>
                         <w:rPr>
                           <w:rFonts w:ascii="Menlo" w:eastAsia="Times New Roman" w:hAnsi="Menlo" w:cs="Menlo"/>
@@ -23860,8 +23620,6 @@
                               </w:rPr>
                               <w:t xml:space="preserve"> </w:t>
                             </w:r>
-                            <w:proofErr w:type="spellStart"/>
-                            <w:proofErr w:type="gramStart"/>
                             <w:r>
                               <w:rPr>
                                 <w:rFonts w:ascii="Menlo" w:eastAsia="Times New Roman" w:hAnsi="Menlo" w:cs="Menlo"/>
@@ -23872,7 +23630,6 @@
                               </w:rPr>
                               <w:t>MatrizIntermedio</w:t>
                             </w:r>
-                            <w:proofErr w:type="spellEnd"/>
                             <w:r>
                               <w:rPr>
                                 <w:rFonts w:ascii="Menlo" w:eastAsia="Times New Roman" w:hAnsi="Menlo" w:cs="Menlo"/>
@@ -23883,7 +23640,6 @@
                               </w:rPr>
                               <w:t>{</w:t>
                             </w:r>
-                            <w:proofErr w:type="gramEnd"/>
                           </w:p>
                           <w:p>
                             <w:pPr>
@@ -23973,7 +23729,6 @@
                               </w:rPr>
                               <w:t xml:space="preserve"> </w:t>
                             </w:r>
-                            <w:proofErr w:type="gramStart"/>
                             <w:r>
                               <w:rPr>
                                 <w:rFonts w:ascii="Menlo" w:eastAsia="Times New Roman" w:hAnsi="Menlo" w:cs="Menlo"/>
@@ -23994,7 +23749,6 @@
                               </w:rPr>
                               <w:t>(</w:t>
                             </w:r>
-                            <w:proofErr w:type="gramEnd"/>
                             <w:r>
                               <w:rPr>
                                 <w:rFonts w:ascii="Menlo" w:eastAsia="Times New Roman" w:hAnsi="Menlo" w:cs="Menlo"/>
@@ -24027,7 +23781,6 @@
                               </w:rPr>
                               <w:t xml:space="preserve"> </w:t>
                             </w:r>
-                            <w:proofErr w:type="spellStart"/>
                             <w:r>
                               <w:rPr>
                                 <w:rFonts w:ascii="Menlo" w:eastAsia="Times New Roman" w:hAnsi="Menlo" w:cs="Menlo"/>
@@ -24040,7 +23793,6 @@
                               </w:rPr>
                               <w:t>args</w:t>
                             </w:r>
-                            <w:proofErr w:type="spellEnd"/>
                             <w:r>
                               <w:rPr>
                                 <w:rFonts w:ascii="Menlo" w:eastAsia="Times New Roman" w:hAnsi="Menlo" w:cs="Menlo"/>
@@ -24165,21 +23917,8 @@
                                 <w:szCs w:val="18"/>
                                 <w:lang w:val="en-US" w:eastAsia="es-MX"/>
                               </w:rPr>
-                              <w:t xml:space="preserve"> </w:t>
-                            </w:r>
-                            <w:proofErr w:type="spellStart"/>
-                            <w:proofErr w:type="gramStart"/>
-                            <w:r>
-                              <w:rPr>
-                                <w:rFonts w:ascii="Menlo" w:eastAsia="Times New Roman" w:hAnsi="Menlo" w:cs="Menlo"/>
-                                <w:color w:val="EAF2F1"/>
-                                <w:sz w:val="18"/>
-                                <w:szCs w:val="18"/>
-                                <w:lang w:val="en-US" w:eastAsia="es-MX"/>
-                              </w:rPr>
-                              <w:t>matrizTres</w:t>
-                            </w:r>
-                            <w:proofErr w:type="spellEnd"/>
+                              <w:t xml:space="preserve"> matrizTres</w:t>
+                            </w:r>
                             <w:r>
                               <w:rPr>
                                 <w:rFonts w:ascii="Menlo" w:eastAsia="Times New Roman" w:hAnsi="Menlo" w:cs="Menlo"/>
@@ -24188,18 +23927,7 @@
                                 <w:szCs w:val="18"/>
                                 <w:lang w:val="en-US" w:eastAsia="es-MX"/>
                               </w:rPr>
-                              <w:t>[</w:t>
-                            </w:r>
-                            <w:proofErr w:type="gramEnd"/>
-                            <w:r>
-                              <w:rPr>
-                                <w:rFonts w:ascii="Menlo" w:eastAsia="Times New Roman" w:hAnsi="Menlo" w:cs="Menlo"/>
-                                <w:color w:val="888D94"/>
-                                <w:sz w:val="18"/>
-                                <w:szCs w:val="18"/>
-                                <w:lang w:val="en-US" w:eastAsia="es-MX"/>
-                              </w:rPr>
-                              <w:t>]</w:t>
+                              <w:t>[]</w:t>
                             </w:r>
                             <w:r>
                               <w:rPr>
@@ -24495,9 +24223,18 @@
                                 <w:szCs w:val="18"/>
                                 <w:lang w:val="en-US" w:eastAsia="es-MX"/>
                               </w:rPr>
-                              <w:t xml:space="preserve">        </w:t>
-                            </w:r>
-                            <w:proofErr w:type="spellStart"/>
+                              <w:t xml:space="preserve">        System</w:t>
+                            </w:r>
+                            <w:r>
+                              <w:rPr>
+                                <w:rFonts w:ascii="Menlo" w:eastAsia="Times New Roman" w:hAnsi="Menlo" w:cs="Menlo"/>
+                                <w:color w:val="888D94"/>
+                                <w:sz w:val="18"/>
+                                <w:szCs w:val="18"/>
+                                <w:lang w:val="en-US" w:eastAsia="es-MX"/>
+                              </w:rPr>
+                              <w:t>.</w:t>
+                            </w:r>
                             <w:r>
                               <w:rPr>
                                 <w:rFonts w:ascii="Menlo" w:eastAsia="Times New Roman" w:hAnsi="Menlo" w:cs="Menlo"/>
@@ -24506,7 +24243,7 @@
                                 <w:szCs w:val="18"/>
                                 <w:lang w:val="en-US" w:eastAsia="es-MX"/>
                               </w:rPr>
-                              <w:t>System</w:t>
+                              <w:t>out</w:t>
                             </w:r>
                             <w:r>
                               <w:rPr>
@@ -24521,12 +24258,32 @@
                             <w:r>
                               <w:rPr>
                                 <w:rFonts w:ascii="Menlo" w:eastAsia="Times New Roman" w:hAnsi="Menlo" w:cs="Menlo"/>
+                                <w:color w:val="BAD761"/>
+                                <w:sz w:val="18"/>
+                                <w:szCs w:val="18"/>
+                                <w:lang w:val="en-US" w:eastAsia="es-MX"/>
+                              </w:rPr>
+                              <w:t>println</w:t>
+                            </w:r>
+                            <w:r>
+                              <w:rPr>
+                                <w:rFonts w:ascii="Menlo" w:eastAsia="Times New Roman" w:hAnsi="Menlo" w:cs="Menlo"/>
+                                <w:color w:val="888D94"/>
+                                <w:sz w:val="18"/>
+                                <w:szCs w:val="18"/>
+                                <w:lang w:val="en-US" w:eastAsia="es-MX"/>
+                              </w:rPr>
+                              <w:t>(</w:t>
+                            </w:r>
+                            <w:r>
+                              <w:rPr>
+                                <w:rFonts w:ascii="Menlo" w:eastAsia="Times New Roman" w:hAnsi="Menlo" w:cs="Menlo"/>
                                 <w:color w:val="EAF2F1"/>
                                 <w:sz w:val="18"/>
                                 <w:szCs w:val="18"/>
                                 <w:lang w:val="en-US" w:eastAsia="es-MX"/>
                               </w:rPr>
-                              <w:t>out</w:t>
+                              <w:t>matrizTres</w:t>
                             </w:r>
                             <w:r>
                               <w:rPr>
@@ -24536,53 +24293,8 @@
                                 <w:szCs w:val="18"/>
                                 <w:lang w:val="en-US" w:eastAsia="es-MX"/>
                               </w:rPr>
-                              <w:t>.</w:t>
-                            </w:r>
-                            <w:r>
-                              <w:rPr>
-                                <w:rFonts w:ascii="Menlo" w:eastAsia="Times New Roman" w:hAnsi="Menlo" w:cs="Menlo"/>
-                                <w:color w:val="BAD761"/>
-                                <w:sz w:val="18"/>
-                                <w:szCs w:val="18"/>
-                                <w:lang w:val="en-US" w:eastAsia="es-MX"/>
-                              </w:rPr>
-                              <w:t>println</w:t>
-                            </w:r>
-                            <w:proofErr w:type="spellEnd"/>
-                            <w:r>
-                              <w:rPr>
-                                <w:rFonts w:ascii="Menlo" w:eastAsia="Times New Roman" w:hAnsi="Menlo" w:cs="Menlo"/>
-                                <w:color w:val="888D94"/>
-                                <w:sz w:val="18"/>
-                                <w:szCs w:val="18"/>
-                                <w:lang w:val="en-US" w:eastAsia="es-MX"/>
-                              </w:rPr>
-                              <w:t>(</w:t>
-                            </w:r>
-                            <w:proofErr w:type="spellStart"/>
-                            <w:proofErr w:type="gramStart"/>
-                            <w:r>
-                              <w:rPr>
-                                <w:rFonts w:ascii="Menlo" w:eastAsia="Times New Roman" w:hAnsi="Menlo" w:cs="Menlo"/>
-                                <w:color w:val="EAF2F1"/>
-                                <w:sz w:val="18"/>
-                                <w:szCs w:val="18"/>
-                                <w:lang w:val="en-US" w:eastAsia="es-MX"/>
-                              </w:rPr>
-                              <w:t>matrizTres</w:t>
-                            </w:r>
-                            <w:proofErr w:type="spellEnd"/>
-                            <w:r>
-                              <w:rPr>
-                                <w:rFonts w:ascii="Menlo" w:eastAsia="Times New Roman" w:hAnsi="Menlo" w:cs="Menlo"/>
-                                <w:color w:val="888D94"/>
-                                <w:sz w:val="18"/>
-                                <w:szCs w:val="18"/>
-                                <w:lang w:val="en-US" w:eastAsia="es-MX"/>
-                              </w:rPr>
                               <w:t>[</w:t>
                             </w:r>
-                            <w:proofErr w:type="gramEnd"/>
                             <w:r>
                               <w:rPr>
                                 <w:rFonts w:ascii="Menlo" w:eastAsia="Times New Roman" w:hAnsi="Menlo" w:cs="Menlo"/>
@@ -24644,9 +24356,18 @@
                                 <w:szCs w:val="18"/>
                                 <w:lang w:val="en-US" w:eastAsia="es-MX"/>
                               </w:rPr>
-                              <w:t xml:space="preserve">        </w:t>
-                            </w:r>
-                            <w:proofErr w:type="spellStart"/>
+                              <w:t xml:space="preserve">        System</w:t>
+                            </w:r>
+                            <w:r>
+                              <w:rPr>
+                                <w:rFonts w:ascii="Menlo" w:eastAsia="Times New Roman" w:hAnsi="Menlo" w:cs="Menlo"/>
+                                <w:color w:val="888D94"/>
+                                <w:sz w:val="18"/>
+                                <w:szCs w:val="18"/>
+                                <w:lang w:val="en-US" w:eastAsia="es-MX"/>
+                              </w:rPr>
+                              <w:t>.</w:t>
+                            </w:r>
                             <w:r>
                               <w:rPr>
                                 <w:rFonts w:ascii="Menlo" w:eastAsia="Times New Roman" w:hAnsi="Menlo" w:cs="Menlo"/>
@@ -24655,7 +24376,7 @@
                                 <w:szCs w:val="18"/>
                                 <w:lang w:val="en-US" w:eastAsia="es-MX"/>
                               </w:rPr>
-                              <w:t>System</w:t>
+                              <w:t>out</w:t>
                             </w:r>
                             <w:r>
                               <w:rPr>
@@ -24670,12 +24391,32 @@
                             <w:r>
                               <w:rPr>
                                 <w:rFonts w:ascii="Menlo" w:eastAsia="Times New Roman" w:hAnsi="Menlo" w:cs="Menlo"/>
+                                <w:color w:val="BAD761"/>
+                                <w:sz w:val="18"/>
+                                <w:szCs w:val="18"/>
+                                <w:lang w:val="en-US" w:eastAsia="es-MX"/>
+                              </w:rPr>
+                              <w:t>println</w:t>
+                            </w:r>
+                            <w:r>
+                              <w:rPr>
+                                <w:rFonts w:ascii="Menlo" w:eastAsia="Times New Roman" w:hAnsi="Menlo" w:cs="Menlo"/>
+                                <w:color w:val="888D94"/>
+                                <w:sz w:val="18"/>
+                                <w:szCs w:val="18"/>
+                                <w:lang w:val="en-US" w:eastAsia="es-MX"/>
+                              </w:rPr>
+                              <w:t>(</w:t>
+                            </w:r>
+                            <w:r>
+                              <w:rPr>
+                                <w:rFonts w:ascii="Menlo" w:eastAsia="Times New Roman" w:hAnsi="Menlo" w:cs="Menlo"/>
                                 <w:color w:val="EAF2F1"/>
                                 <w:sz w:val="18"/>
                                 <w:szCs w:val="18"/>
                                 <w:lang w:val="en-US" w:eastAsia="es-MX"/>
                               </w:rPr>
-                              <w:t>out</w:t>
+                              <w:t>matrizTres</w:t>
                             </w:r>
                             <w:r>
                               <w:rPr>
@@ -24685,53 +24426,8 @@
                                 <w:szCs w:val="18"/>
                                 <w:lang w:val="en-US" w:eastAsia="es-MX"/>
                               </w:rPr>
-                              <w:t>.</w:t>
-                            </w:r>
-                            <w:r>
-                              <w:rPr>
-                                <w:rFonts w:ascii="Menlo" w:eastAsia="Times New Roman" w:hAnsi="Menlo" w:cs="Menlo"/>
-                                <w:color w:val="BAD761"/>
-                                <w:sz w:val="18"/>
-                                <w:szCs w:val="18"/>
-                                <w:lang w:val="en-US" w:eastAsia="es-MX"/>
-                              </w:rPr>
-                              <w:t>println</w:t>
-                            </w:r>
-                            <w:proofErr w:type="spellEnd"/>
-                            <w:r>
-                              <w:rPr>
-                                <w:rFonts w:ascii="Menlo" w:eastAsia="Times New Roman" w:hAnsi="Menlo" w:cs="Menlo"/>
-                                <w:color w:val="888D94"/>
-                                <w:sz w:val="18"/>
-                                <w:szCs w:val="18"/>
-                                <w:lang w:val="en-US" w:eastAsia="es-MX"/>
-                              </w:rPr>
-                              <w:t>(</w:t>
-                            </w:r>
-                            <w:proofErr w:type="spellStart"/>
-                            <w:proofErr w:type="gramStart"/>
-                            <w:r>
-                              <w:rPr>
-                                <w:rFonts w:ascii="Menlo" w:eastAsia="Times New Roman" w:hAnsi="Menlo" w:cs="Menlo"/>
-                                <w:color w:val="EAF2F1"/>
-                                <w:sz w:val="18"/>
-                                <w:szCs w:val="18"/>
-                                <w:lang w:val="en-US" w:eastAsia="es-MX"/>
-                              </w:rPr>
-                              <w:t>matrizTres</w:t>
-                            </w:r>
-                            <w:proofErr w:type="spellEnd"/>
-                            <w:r>
-                              <w:rPr>
-                                <w:rFonts w:ascii="Menlo" w:eastAsia="Times New Roman" w:hAnsi="Menlo" w:cs="Menlo"/>
-                                <w:color w:val="888D94"/>
-                                <w:sz w:val="18"/>
-                                <w:szCs w:val="18"/>
-                                <w:lang w:val="en-US" w:eastAsia="es-MX"/>
-                              </w:rPr>
                               <w:t>[</w:t>
                             </w:r>
-                            <w:proofErr w:type="gramEnd"/>
                             <w:r>
                               <w:rPr>
                                 <w:rFonts w:ascii="Menlo" w:eastAsia="Times New Roman" w:hAnsi="Menlo" w:cs="Menlo"/>
@@ -24793,9 +24489,18 @@
                                 <w:szCs w:val="18"/>
                                 <w:lang w:val="en-US" w:eastAsia="es-MX"/>
                               </w:rPr>
-                              <w:t xml:space="preserve">        </w:t>
-                            </w:r>
-                            <w:proofErr w:type="spellStart"/>
+                              <w:t xml:space="preserve">        System</w:t>
+                            </w:r>
+                            <w:r>
+                              <w:rPr>
+                                <w:rFonts w:ascii="Menlo" w:eastAsia="Times New Roman" w:hAnsi="Menlo" w:cs="Menlo"/>
+                                <w:color w:val="888D94"/>
+                                <w:sz w:val="18"/>
+                                <w:szCs w:val="18"/>
+                                <w:lang w:val="en-US" w:eastAsia="es-MX"/>
+                              </w:rPr>
+                              <w:t>.</w:t>
+                            </w:r>
                             <w:r>
                               <w:rPr>
                                 <w:rFonts w:ascii="Menlo" w:eastAsia="Times New Roman" w:hAnsi="Menlo" w:cs="Menlo"/>
@@ -24804,7 +24509,7 @@
                                 <w:szCs w:val="18"/>
                                 <w:lang w:val="en-US" w:eastAsia="es-MX"/>
                               </w:rPr>
-                              <w:t>System</w:t>
+                              <w:t>out</w:t>
                             </w:r>
                             <w:r>
                               <w:rPr>
@@ -24819,12 +24524,32 @@
                             <w:r>
                               <w:rPr>
                                 <w:rFonts w:ascii="Menlo" w:eastAsia="Times New Roman" w:hAnsi="Menlo" w:cs="Menlo"/>
+                                <w:color w:val="BAD761"/>
+                                <w:sz w:val="18"/>
+                                <w:szCs w:val="18"/>
+                                <w:lang w:val="en-US" w:eastAsia="es-MX"/>
+                              </w:rPr>
+                              <w:t>println</w:t>
+                            </w:r>
+                            <w:r>
+                              <w:rPr>
+                                <w:rFonts w:ascii="Menlo" w:eastAsia="Times New Roman" w:hAnsi="Menlo" w:cs="Menlo"/>
+                                <w:color w:val="888D94"/>
+                                <w:sz w:val="18"/>
+                                <w:szCs w:val="18"/>
+                                <w:lang w:val="en-US" w:eastAsia="es-MX"/>
+                              </w:rPr>
+                              <w:t>(</w:t>
+                            </w:r>
+                            <w:r>
+                              <w:rPr>
+                                <w:rFonts w:ascii="Menlo" w:eastAsia="Times New Roman" w:hAnsi="Menlo" w:cs="Menlo"/>
                                 <w:color w:val="EAF2F1"/>
                                 <w:sz w:val="18"/>
                                 <w:szCs w:val="18"/>
                                 <w:lang w:val="en-US" w:eastAsia="es-MX"/>
                               </w:rPr>
-                              <w:t>out</w:t>
+                              <w:t>matrizTres</w:t>
                             </w:r>
                             <w:r>
                               <w:rPr>
@@ -24834,53 +24559,8 @@
                                 <w:szCs w:val="18"/>
                                 <w:lang w:val="en-US" w:eastAsia="es-MX"/>
                               </w:rPr>
-                              <w:t>.</w:t>
-                            </w:r>
-                            <w:r>
-                              <w:rPr>
-                                <w:rFonts w:ascii="Menlo" w:eastAsia="Times New Roman" w:hAnsi="Menlo" w:cs="Menlo"/>
-                                <w:color w:val="BAD761"/>
-                                <w:sz w:val="18"/>
-                                <w:szCs w:val="18"/>
-                                <w:lang w:val="en-US" w:eastAsia="es-MX"/>
-                              </w:rPr>
-                              <w:t>println</w:t>
-                            </w:r>
-                            <w:proofErr w:type="spellEnd"/>
-                            <w:r>
-                              <w:rPr>
-                                <w:rFonts w:ascii="Menlo" w:eastAsia="Times New Roman" w:hAnsi="Menlo" w:cs="Menlo"/>
-                                <w:color w:val="888D94"/>
-                                <w:sz w:val="18"/>
-                                <w:szCs w:val="18"/>
-                                <w:lang w:val="en-US" w:eastAsia="es-MX"/>
-                              </w:rPr>
-                              <w:t>(</w:t>
-                            </w:r>
-                            <w:proofErr w:type="spellStart"/>
-                            <w:proofErr w:type="gramStart"/>
-                            <w:r>
-                              <w:rPr>
-                                <w:rFonts w:ascii="Menlo" w:eastAsia="Times New Roman" w:hAnsi="Menlo" w:cs="Menlo"/>
-                                <w:color w:val="EAF2F1"/>
-                                <w:sz w:val="18"/>
-                                <w:szCs w:val="18"/>
-                                <w:lang w:val="en-US" w:eastAsia="es-MX"/>
-                              </w:rPr>
-                              <w:t>matrizTres</w:t>
-                            </w:r>
-                            <w:proofErr w:type="spellEnd"/>
-                            <w:r>
-                              <w:rPr>
-                                <w:rFonts w:ascii="Menlo" w:eastAsia="Times New Roman" w:hAnsi="Menlo" w:cs="Menlo"/>
-                                <w:color w:val="888D94"/>
-                                <w:sz w:val="18"/>
-                                <w:szCs w:val="18"/>
-                                <w:lang w:val="en-US" w:eastAsia="es-MX"/>
-                              </w:rPr>
                               <w:t>[</w:t>
                             </w:r>
-                            <w:proofErr w:type="gramEnd"/>
                             <w:r>
                               <w:rPr>
                                 <w:rFonts w:ascii="Menlo" w:eastAsia="Times New Roman" w:hAnsi="Menlo" w:cs="Menlo"/>
@@ -25209,8 +24889,6 @@
                         </w:rPr>
                         <w:t xml:space="preserve"> </w:t>
                       </w:r>
-                      <w:proofErr w:type="spellStart"/>
-                      <w:proofErr w:type="gramStart"/>
                       <w:r>
                         <w:rPr>
                           <w:rFonts w:ascii="Menlo" w:eastAsia="Times New Roman" w:hAnsi="Menlo" w:cs="Menlo"/>
@@ -25221,7 +24899,6 @@
                         </w:rPr>
                         <w:t>MatrizIntermedio</w:t>
                       </w:r>
-                      <w:proofErr w:type="spellEnd"/>
                       <w:r>
                         <w:rPr>
                           <w:rFonts w:ascii="Menlo" w:eastAsia="Times New Roman" w:hAnsi="Menlo" w:cs="Menlo"/>
@@ -25232,7 +24909,6 @@
                         </w:rPr>
                         <w:t>{</w:t>
                       </w:r>
-                      <w:proofErr w:type="gramEnd"/>
                     </w:p>
                     <w:p>
                       <w:pPr>
@@ -25322,7 +24998,6 @@
                         </w:rPr>
                         <w:t xml:space="preserve"> </w:t>
                       </w:r>
-                      <w:proofErr w:type="gramStart"/>
                       <w:r>
                         <w:rPr>
                           <w:rFonts w:ascii="Menlo" w:eastAsia="Times New Roman" w:hAnsi="Menlo" w:cs="Menlo"/>
@@ -25343,7 +25018,6 @@
                         </w:rPr>
                         <w:t>(</w:t>
                       </w:r>
-                      <w:proofErr w:type="gramEnd"/>
                       <w:r>
                         <w:rPr>
                           <w:rFonts w:ascii="Menlo" w:eastAsia="Times New Roman" w:hAnsi="Menlo" w:cs="Menlo"/>
@@ -25376,7 +25050,6 @@
                         </w:rPr>
                         <w:t xml:space="preserve"> </w:t>
                       </w:r>
-                      <w:proofErr w:type="spellStart"/>
                       <w:r>
                         <w:rPr>
                           <w:rFonts w:ascii="Menlo" w:eastAsia="Times New Roman" w:hAnsi="Menlo" w:cs="Menlo"/>
@@ -25389,7 +25062,6 @@
                         </w:rPr>
                         <w:t>args</w:t>
                       </w:r>
-                      <w:proofErr w:type="spellEnd"/>
                       <w:r>
                         <w:rPr>
                           <w:rFonts w:ascii="Menlo" w:eastAsia="Times New Roman" w:hAnsi="Menlo" w:cs="Menlo"/>
@@ -25514,21 +25186,8 @@
                           <w:szCs w:val="18"/>
                           <w:lang w:val="en-US" w:eastAsia="es-MX"/>
                         </w:rPr>
-                        <w:t xml:space="preserve"> </w:t>
-                      </w:r>
-                      <w:proofErr w:type="spellStart"/>
-                      <w:proofErr w:type="gramStart"/>
-                      <w:r>
-                        <w:rPr>
-                          <w:rFonts w:ascii="Menlo" w:eastAsia="Times New Roman" w:hAnsi="Menlo" w:cs="Menlo"/>
-                          <w:color w:val="EAF2F1"/>
-                          <w:sz w:val="18"/>
-                          <w:szCs w:val="18"/>
-                          <w:lang w:val="en-US" w:eastAsia="es-MX"/>
-                        </w:rPr>
-                        <w:t>matrizTres</w:t>
-                      </w:r>
-                      <w:proofErr w:type="spellEnd"/>
+                        <w:t xml:space="preserve"> matrizTres</w:t>
+                      </w:r>
                       <w:r>
                         <w:rPr>
                           <w:rFonts w:ascii="Menlo" w:eastAsia="Times New Roman" w:hAnsi="Menlo" w:cs="Menlo"/>
@@ -25537,18 +25196,7 @@
                           <w:szCs w:val="18"/>
                           <w:lang w:val="en-US" w:eastAsia="es-MX"/>
                         </w:rPr>
-                        <w:t>[</w:t>
-                      </w:r>
-                      <w:proofErr w:type="gramEnd"/>
-                      <w:r>
-                        <w:rPr>
-                          <w:rFonts w:ascii="Menlo" w:eastAsia="Times New Roman" w:hAnsi="Menlo" w:cs="Menlo"/>
-                          <w:color w:val="888D94"/>
-                          <w:sz w:val="18"/>
-                          <w:szCs w:val="18"/>
-                          <w:lang w:val="en-US" w:eastAsia="es-MX"/>
-                        </w:rPr>
-                        <w:t>]</w:t>
+                        <w:t>[]</w:t>
                       </w:r>
                       <w:r>
                         <w:rPr>
@@ -25844,9 +25492,18 @@
                           <w:szCs w:val="18"/>
                           <w:lang w:val="en-US" w:eastAsia="es-MX"/>
                         </w:rPr>
-                        <w:t xml:space="preserve">        </w:t>
-                      </w:r>
-                      <w:proofErr w:type="spellStart"/>
+                        <w:t xml:space="preserve">        System</w:t>
+                      </w:r>
+                      <w:r>
+                        <w:rPr>
+                          <w:rFonts w:ascii="Menlo" w:eastAsia="Times New Roman" w:hAnsi="Menlo" w:cs="Menlo"/>
+                          <w:color w:val="888D94"/>
+                          <w:sz w:val="18"/>
+                          <w:szCs w:val="18"/>
+                          <w:lang w:val="en-US" w:eastAsia="es-MX"/>
+                        </w:rPr>
+                        <w:t>.</w:t>
+                      </w:r>
                       <w:r>
                         <w:rPr>
                           <w:rFonts w:ascii="Menlo" w:eastAsia="Times New Roman" w:hAnsi="Menlo" w:cs="Menlo"/>
@@ -25855,7 +25512,7 @@
                           <w:szCs w:val="18"/>
                           <w:lang w:val="en-US" w:eastAsia="es-MX"/>
                         </w:rPr>
-                        <w:t>System</w:t>
+                        <w:t>out</w:t>
                       </w:r>
                       <w:r>
                         <w:rPr>
@@ -25870,12 +25527,32 @@
                       <w:r>
                         <w:rPr>
                           <w:rFonts w:ascii="Menlo" w:eastAsia="Times New Roman" w:hAnsi="Menlo" w:cs="Menlo"/>
+                          <w:color w:val="BAD761"/>
+                          <w:sz w:val="18"/>
+                          <w:szCs w:val="18"/>
+                          <w:lang w:val="en-US" w:eastAsia="es-MX"/>
+                        </w:rPr>
+                        <w:t>println</w:t>
+                      </w:r>
+                      <w:r>
+                        <w:rPr>
+                          <w:rFonts w:ascii="Menlo" w:eastAsia="Times New Roman" w:hAnsi="Menlo" w:cs="Menlo"/>
+                          <w:color w:val="888D94"/>
+                          <w:sz w:val="18"/>
+                          <w:szCs w:val="18"/>
+                          <w:lang w:val="en-US" w:eastAsia="es-MX"/>
+                        </w:rPr>
+                        <w:t>(</w:t>
+                      </w:r>
+                      <w:r>
+                        <w:rPr>
+                          <w:rFonts w:ascii="Menlo" w:eastAsia="Times New Roman" w:hAnsi="Menlo" w:cs="Menlo"/>
                           <w:color w:val="EAF2F1"/>
                           <w:sz w:val="18"/>
                           <w:szCs w:val="18"/>
                           <w:lang w:val="en-US" w:eastAsia="es-MX"/>
                         </w:rPr>
-                        <w:t>out</w:t>
+                        <w:t>matrizTres</w:t>
                       </w:r>
                       <w:r>
                         <w:rPr>
@@ -25885,53 +25562,8 @@
                           <w:szCs w:val="18"/>
                           <w:lang w:val="en-US" w:eastAsia="es-MX"/>
                         </w:rPr>
-                        <w:t>.</w:t>
-                      </w:r>
-                      <w:r>
-                        <w:rPr>
-                          <w:rFonts w:ascii="Menlo" w:eastAsia="Times New Roman" w:hAnsi="Menlo" w:cs="Menlo"/>
-                          <w:color w:val="BAD761"/>
-                          <w:sz w:val="18"/>
-                          <w:szCs w:val="18"/>
-                          <w:lang w:val="en-US" w:eastAsia="es-MX"/>
-                        </w:rPr>
-                        <w:t>println</w:t>
-                      </w:r>
-                      <w:proofErr w:type="spellEnd"/>
-                      <w:r>
-                        <w:rPr>
-                          <w:rFonts w:ascii="Menlo" w:eastAsia="Times New Roman" w:hAnsi="Menlo" w:cs="Menlo"/>
-                          <w:color w:val="888D94"/>
-                          <w:sz w:val="18"/>
-                          <w:szCs w:val="18"/>
-                          <w:lang w:val="en-US" w:eastAsia="es-MX"/>
-                        </w:rPr>
-                        <w:t>(</w:t>
-                      </w:r>
-                      <w:proofErr w:type="spellStart"/>
-                      <w:proofErr w:type="gramStart"/>
-                      <w:r>
-                        <w:rPr>
-                          <w:rFonts w:ascii="Menlo" w:eastAsia="Times New Roman" w:hAnsi="Menlo" w:cs="Menlo"/>
-                          <w:color w:val="EAF2F1"/>
-                          <w:sz w:val="18"/>
-                          <w:szCs w:val="18"/>
-                          <w:lang w:val="en-US" w:eastAsia="es-MX"/>
-                        </w:rPr>
-                        <w:t>matrizTres</w:t>
-                      </w:r>
-                      <w:proofErr w:type="spellEnd"/>
-                      <w:r>
-                        <w:rPr>
-                          <w:rFonts w:ascii="Menlo" w:eastAsia="Times New Roman" w:hAnsi="Menlo" w:cs="Menlo"/>
-                          <w:color w:val="888D94"/>
-                          <w:sz w:val="18"/>
-                          <w:szCs w:val="18"/>
-                          <w:lang w:val="en-US" w:eastAsia="es-MX"/>
-                        </w:rPr>
                         <w:t>[</w:t>
                       </w:r>
-                      <w:proofErr w:type="gramEnd"/>
                       <w:r>
                         <w:rPr>
                           <w:rFonts w:ascii="Menlo" w:eastAsia="Times New Roman" w:hAnsi="Menlo" w:cs="Menlo"/>
@@ -25993,9 +25625,18 @@
                           <w:szCs w:val="18"/>
                           <w:lang w:val="en-US" w:eastAsia="es-MX"/>
                         </w:rPr>
-                        <w:t xml:space="preserve">        </w:t>
-                      </w:r>
-                      <w:proofErr w:type="spellStart"/>
+                        <w:t xml:space="preserve">        System</w:t>
+                      </w:r>
+                      <w:r>
+                        <w:rPr>
+                          <w:rFonts w:ascii="Menlo" w:eastAsia="Times New Roman" w:hAnsi="Menlo" w:cs="Menlo"/>
+                          <w:color w:val="888D94"/>
+                          <w:sz w:val="18"/>
+                          <w:szCs w:val="18"/>
+                          <w:lang w:val="en-US" w:eastAsia="es-MX"/>
+                        </w:rPr>
+                        <w:t>.</w:t>
+                      </w:r>
                       <w:r>
                         <w:rPr>
                           <w:rFonts w:ascii="Menlo" w:eastAsia="Times New Roman" w:hAnsi="Menlo" w:cs="Menlo"/>
@@ -26004,7 +25645,7 @@
                           <w:szCs w:val="18"/>
                           <w:lang w:val="en-US" w:eastAsia="es-MX"/>
                         </w:rPr>
-                        <w:t>System</w:t>
+                        <w:t>out</w:t>
                       </w:r>
                       <w:r>
                         <w:rPr>
@@ -26019,12 +25660,32 @@
                       <w:r>
                         <w:rPr>
                           <w:rFonts w:ascii="Menlo" w:eastAsia="Times New Roman" w:hAnsi="Menlo" w:cs="Menlo"/>
+                          <w:color w:val="BAD761"/>
+                          <w:sz w:val="18"/>
+                          <w:szCs w:val="18"/>
+                          <w:lang w:val="en-US" w:eastAsia="es-MX"/>
+                        </w:rPr>
+                        <w:t>println</w:t>
+                      </w:r>
+                      <w:r>
+                        <w:rPr>
+                          <w:rFonts w:ascii="Menlo" w:eastAsia="Times New Roman" w:hAnsi="Menlo" w:cs="Menlo"/>
+                          <w:color w:val="888D94"/>
+                          <w:sz w:val="18"/>
+                          <w:szCs w:val="18"/>
+                          <w:lang w:val="en-US" w:eastAsia="es-MX"/>
+                        </w:rPr>
+                        <w:t>(</w:t>
+                      </w:r>
+                      <w:r>
+                        <w:rPr>
+                          <w:rFonts w:ascii="Menlo" w:eastAsia="Times New Roman" w:hAnsi="Menlo" w:cs="Menlo"/>
                           <w:color w:val="EAF2F1"/>
                           <w:sz w:val="18"/>
                           <w:szCs w:val="18"/>
                           <w:lang w:val="en-US" w:eastAsia="es-MX"/>
                         </w:rPr>
-                        <w:t>out</w:t>
+                        <w:t>matrizTres</w:t>
                       </w:r>
                       <w:r>
                         <w:rPr>
@@ -26034,53 +25695,8 @@
                           <w:szCs w:val="18"/>
                           <w:lang w:val="en-US" w:eastAsia="es-MX"/>
                         </w:rPr>
-                        <w:t>.</w:t>
-                      </w:r>
-                      <w:r>
-                        <w:rPr>
-                          <w:rFonts w:ascii="Menlo" w:eastAsia="Times New Roman" w:hAnsi="Menlo" w:cs="Menlo"/>
-                          <w:color w:val="BAD761"/>
-                          <w:sz w:val="18"/>
-                          <w:szCs w:val="18"/>
-                          <w:lang w:val="en-US" w:eastAsia="es-MX"/>
-                        </w:rPr>
-                        <w:t>println</w:t>
-                      </w:r>
-                      <w:proofErr w:type="spellEnd"/>
-                      <w:r>
-                        <w:rPr>
-                          <w:rFonts w:ascii="Menlo" w:eastAsia="Times New Roman" w:hAnsi="Menlo" w:cs="Menlo"/>
-                          <w:color w:val="888D94"/>
-                          <w:sz w:val="18"/>
-                          <w:szCs w:val="18"/>
-                          <w:lang w:val="en-US" w:eastAsia="es-MX"/>
-                        </w:rPr>
-                        <w:t>(</w:t>
-                      </w:r>
-                      <w:proofErr w:type="spellStart"/>
-                      <w:proofErr w:type="gramStart"/>
-                      <w:r>
-                        <w:rPr>
-                          <w:rFonts w:ascii="Menlo" w:eastAsia="Times New Roman" w:hAnsi="Menlo" w:cs="Menlo"/>
-                          <w:color w:val="EAF2F1"/>
-                          <w:sz w:val="18"/>
-                          <w:szCs w:val="18"/>
-                          <w:lang w:val="en-US" w:eastAsia="es-MX"/>
-                        </w:rPr>
-                        <w:t>matrizTres</w:t>
-                      </w:r>
-                      <w:proofErr w:type="spellEnd"/>
-                      <w:r>
-                        <w:rPr>
-                          <w:rFonts w:ascii="Menlo" w:eastAsia="Times New Roman" w:hAnsi="Menlo" w:cs="Menlo"/>
-                          <w:color w:val="888D94"/>
-                          <w:sz w:val="18"/>
-                          <w:szCs w:val="18"/>
-                          <w:lang w:val="en-US" w:eastAsia="es-MX"/>
-                        </w:rPr>
                         <w:t>[</w:t>
                       </w:r>
-                      <w:proofErr w:type="gramEnd"/>
                       <w:r>
                         <w:rPr>
                           <w:rFonts w:ascii="Menlo" w:eastAsia="Times New Roman" w:hAnsi="Menlo" w:cs="Menlo"/>
@@ -26142,9 +25758,18 @@
                           <w:szCs w:val="18"/>
                           <w:lang w:val="en-US" w:eastAsia="es-MX"/>
                         </w:rPr>
-                        <w:t xml:space="preserve">        </w:t>
-                      </w:r>
-                      <w:proofErr w:type="spellStart"/>
+                        <w:t xml:space="preserve">        System</w:t>
+                      </w:r>
+                      <w:r>
+                        <w:rPr>
+                          <w:rFonts w:ascii="Menlo" w:eastAsia="Times New Roman" w:hAnsi="Menlo" w:cs="Menlo"/>
+                          <w:color w:val="888D94"/>
+                          <w:sz w:val="18"/>
+                          <w:szCs w:val="18"/>
+                          <w:lang w:val="en-US" w:eastAsia="es-MX"/>
+                        </w:rPr>
+                        <w:t>.</w:t>
+                      </w:r>
                       <w:r>
                         <w:rPr>
                           <w:rFonts w:ascii="Menlo" w:eastAsia="Times New Roman" w:hAnsi="Menlo" w:cs="Menlo"/>
@@ -26153,7 +25778,7 @@
                           <w:szCs w:val="18"/>
                           <w:lang w:val="en-US" w:eastAsia="es-MX"/>
                         </w:rPr>
-                        <w:t>System</w:t>
+                        <w:t>out</w:t>
                       </w:r>
                       <w:r>
                         <w:rPr>
@@ -26168,12 +25793,32 @@
                       <w:r>
                         <w:rPr>
                           <w:rFonts w:ascii="Menlo" w:eastAsia="Times New Roman" w:hAnsi="Menlo" w:cs="Menlo"/>
+                          <w:color w:val="BAD761"/>
+                          <w:sz w:val="18"/>
+                          <w:szCs w:val="18"/>
+                          <w:lang w:val="en-US" w:eastAsia="es-MX"/>
+                        </w:rPr>
+                        <w:t>println</w:t>
+                      </w:r>
+                      <w:r>
+                        <w:rPr>
+                          <w:rFonts w:ascii="Menlo" w:eastAsia="Times New Roman" w:hAnsi="Menlo" w:cs="Menlo"/>
+                          <w:color w:val="888D94"/>
+                          <w:sz w:val="18"/>
+                          <w:szCs w:val="18"/>
+                          <w:lang w:val="en-US" w:eastAsia="es-MX"/>
+                        </w:rPr>
+                        <w:t>(</w:t>
+                      </w:r>
+                      <w:r>
+                        <w:rPr>
+                          <w:rFonts w:ascii="Menlo" w:eastAsia="Times New Roman" w:hAnsi="Menlo" w:cs="Menlo"/>
                           <w:color w:val="EAF2F1"/>
                           <w:sz w:val="18"/>
                           <w:szCs w:val="18"/>
                           <w:lang w:val="en-US" w:eastAsia="es-MX"/>
                         </w:rPr>
-                        <w:t>out</w:t>
+                        <w:t>matrizTres</w:t>
                       </w:r>
                       <w:r>
                         <w:rPr>
@@ -26183,53 +25828,8 @@
                           <w:szCs w:val="18"/>
                           <w:lang w:val="en-US" w:eastAsia="es-MX"/>
                         </w:rPr>
-                        <w:t>.</w:t>
-                      </w:r>
-                      <w:r>
-                        <w:rPr>
-                          <w:rFonts w:ascii="Menlo" w:eastAsia="Times New Roman" w:hAnsi="Menlo" w:cs="Menlo"/>
-                          <w:color w:val="BAD761"/>
-                          <w:sz w:val="18"/>
-                          <w:szCs w:val="18"/>
-                          <w:lang w:val="en-US" w:eastAsia="es-MX"/>
-                        </w:rPr>
-                        <w:t>println</w:t>
-                      </w:r>
-                      <w:proofErr w:type="spellEnd"/>
-                      <w:r>
-                        <w:rPr>
-                          <w:rFonts w:ascii="Menlo" w:eastAsia="Times New Roman" w:hAnsi="Menlo" w:cs="Menlo"/>
-                          <w:color w:val="888D94"/>
-                          <w:sz w:val="18"/>
-                          <w:szCs w:val="18"/>
-                          <w:lang w:val="en-US" w:eastAsia="es-MX"/>
-                        </w:rPr>
-                        <w:t>(</w:t>
-                      </w:r>
-                      <w:proofErr w:type="spellStart"/>
-                      <w:proofErr w:type="gramStart"/>
-                      <w:r>
-                        <w:rPr>
-                          <w:rFonts w:ascii="Menlo" w:eastAsia="Times New Roman" w:hAnsi="Menlo" w:cs="Menlo"/>
-                          <w:color w:val="EAF2F1"/>
-                          <w:sz w:val="18"/>
-                          <w:szCs w:val="18"/>
-                          <w:lang w:val="en-US" w:eastAsia="es-MX"/>
-                        </w:rPr>
-                        <w:t>matrizTres</w:t>
-                      </w:r>
-                      <w:proofErr w:type="spellEnd"/>
-                      <w:r>
-                        <w:rPr>
-                          <w:rFonts w:ascii="Menlo" w:eastAsia="Times New Roman" w:hAnsi="Menlo" w:cs="Menlo"/>
-                          <w:color w:val="888D94"/>
-                          <w:sz w:val="18"/>
-                          <w:szCs w:val="18"/>
-                          <w:lang w:val="en-US" w:eastAsia="es-MX"/>
-                        </w:rPr>
                         <w:t>[</w:t>
                       </w:r>
-                      <w:proofErr w:type="gramEnd"/>
                       <w:r>
                         <w:rPr>
                           <w:rFonts w:ascii="Menlo" w:eastAsia="Times New Roman" w:hAnsi="Menlo" w:cs="Menlo"/>
@@ -26774,7 +26374,6 @@
                                 <w:lang w:eastAsia="es-MX"/>
                               </w:rPr>
                             </w:pPr>
-                            <w:bookmarkStart w:id="0" w:name="_GoBack"/>
                           </w:p>
                           <w:p>
                             <w:pPr>
@@ -26832,8 +26431,6 @@
                               </w:rPr>
                               <w:t xml:space="preserve"> </w:t>
                             </w:r>
-                            <w:proofErr w:type="spellStart"/>
-                            <w:proofErr w:type="gramStart"/>
                             <w:r>
                               <w:rPr>
                                 <w:rFonts w:ascii="Menlo" w:eastAsia="Times New Roman" w:hAnsi="Menlo" w:cs="Menlo"/>
@@ -26844,7 +26441,6 @@
                               </w:rPr>
                               <w:t>MatrizIntermedio</w:t>
                             </w:r>
-                            <w:proofErr w:type="spellEnd"/>
                             <w:r>
                               <w:rPr>
                                 <w:rFonts w:ascii="Menlo" w:eastAsia="Times New Roman" w:hAnsi="Menlo" w:cs="Menlo"/>
@@ -26855,7 +26451,6 @@
                               </w:rPr>
                               <w:t>{</w:t>
                             </w:r>
-                            <w:proofErr w:type="gramEnd"/>
                           </w:p>
                           <w:p>
                             <w:pPr>
@@ -26945,7 +26540,6 @@
                               </w:rPr>
                               <w:t xml:space="preserve"> </w:t>
                             </w:r>
-                            <w:proofErr w:type="gramStart"/>
                             <w:r>
                               <w:rPr>
                                 <w:rFonts w:ascii="Menlo" w:eastAsia="Times New Roman" w:hAnsi="Menlo" w:cs="Menlo"/>
@@ -26966,7 +26560,6 @@
                               </w:rPr>
                               <w:t>(</w:t>
                             </w:r>
-                            <w:proofErr w:type="gramEnd"/>
                             <w:r>
                               <w:rPr>
                                 <w:rFonts w:ascii="Menlo" w:eastAsia="Times New Roman" w:hAnsi="Menlo" w:cs="Menlo"/>
@@ -26999,7 +26592,6 @@
                               </w:rPr>
                               <w:t xml:space="preserve"> </w:t>
                             </w:r>
-                            <w:proofErr w:type="spellStart"/>
                             <w:r>
                               <w:rPr>
                                 <w:rFonts w:ascii="Menlo" w:eastAsia="Times New Roman" w:hAnsi="Menlo" w:cs="Menlo"/>
@@ -27012,7 +26604,6 @@
                               </w:rPr>
                               <w:t>args</w:t>
                             </w:r>
-                            <w:proofErr w:type="spellEnd"/>
                             <w:r>
                               <w:rPr>
                                 <w:rFonts w:ascii="Menlo" w:eastAsia="Times New Roman" w:hAnsi="Menlo" w:cs="Menlo"/>
@@ -27185,21 +26776,8 @@
                                 <w:szCs w:val="18"/>
                                 <w:lang w:val="en-US" w:eastAsia="es-MX"/>
                               </w:rPr>
-                              <w:t xml:space="preserve"> </w:t>
-                            </w:r>
-                            <w:proofErr w:type="spellStart"/>
-                            <w:proofErr w:type="gramStart"/>
-                            <w:r>
-                              <w:rPr>
-                                <w:rFonts w:ascii="Menlo" w:eastAsia="Times New Roman" w:hAnsi="Menlo" w:cs="Menlo"/>
-                                <w:color w:val="EAF2F1"/>
-                                <w:sz w:val="18"/>
-                                <w:szCs w:val="18"/>
-                                <w:lang w:val="en-US" w:eastAsia="es-MX"/>
-                              </w:rPr>
-                              <w:t>matrizTres</w:t>
-                            </w:r>
-                            <w:proofErr w:type="spellEnd"/>
+                              <w:t xml:space="preserve"> matrizTres</w:t>
+                            </w:r>
                             <w:r>
                               <w:rPr>
                                 <w:rFonts w:ascii="Menlo" w:eastAsia="Times New Roman" w:hAnsi="Menlo" w:cs="Menlo"/>
@@ -27208,18 +26786,7 @@
                                 <w:szCs w:val="18"/>
                                 <w:lang w:val="en-US" w:eastAsia="es-MX"/>
                               </w:rPr>
-                              <w:t>[</w:t>
-                            </w:r>
-                            <w:proofErr w:type="gramEnd"/>
-                            <w:r>
-                              <w:rPr>
-                                <w:rFonts w:ascii="Menlo" w:eastAsia="Times New Roman" w:hAnsi="Menlo" w:cs="Menlo"/>
-                                <w:color w:val="888D94"/>
-                                <w:sz w:val="18"/>
-                                <w:szCs w:val="18"/>
-                                <w:lang w:val="en-US" w:eastAsia="es-MX"/>
-                              </w:rPr>
-                              <w:t>]</w:t>
+                              <w:t>[]</w:t>
                             </w:r>
                             <w:r>
                               <w:rPr>
@@ -27387,10 +26954,58 @@
                                 <w:szCs w:val="18"/>
                                 <w:lang w:val="en-US" w:eastAsia="es-MX"/>
                               </w:rPr>
-                              <w:t xml:space="preserve">  </w:t>
-                            </w:r>
-                            <w:proofErr w:type="spellStart"/>
-                            <w:proofErr w:type="gramStart"/>
+                              <w:t xml:space="preserve">  matrizTres</w:t>
+                            </w:r>
+                            <w:r>
+                              <w:rPr>
+                                <w:rFonts w:ascii="Menlo" w:eastAsia="Times New Roman" w:hAnsi="Menlo" w:cs="Menlo"/>
+                                <w:color w:val="888D94"/>
+                                <w:sz w:val="18"/>
+                                <w:szCs w:val="18"/>
+                                <w:lang w:val="en-US" w:eastAsia="es-MX"/>
+                              </w:rPr>
+                              <w:t>[</w:t>
+                            </w:r>
+                            <w:r>
+                              <w:rPr>
+                                <w:rFonts w:ascii="Menlo" w:eastAsia="Times New Roman" w:hAnsi="Menlo" w:cs="Menlo"/>
+                                <w:color w:val="C39AC9"/>
+                                <w:sz w:val="18"/>
+                                <w:szCs w:val="18"/>
+                                <w:lang w:val="en-US" w:eastAsia="es-MX"/>
+                              </w:rPr>
+                              <w:t>0</w:t>
+                            </w:r>
+                            <w:r>
+                              <w:rPr>
+                                <w:rFonts w:ascii="Menlo" w:eastAsia="Times New Roman" w:hAnsi="Menlo" w:cs="Menlo"/>
+                                <w:color w:val="888D94"/>
+                                <w:sz w:val="18"/>
+                                <w:szCs w:val="18"/>
+                                <w:lang w:val="en-US" w:eastAsia="es-MX"/>
+                              </w:rPr>
+                              <w:t>][</w:t>
+                            </w:r>
+                            <w:r>
+                              <w:rPr>
+                                <w:rFonts w:ascii="Menlo" w:eastAsia="Times New Roman" w:hAnsi="Menlo" w:cs="Menlo"/>
+                                <w:color w:val="C39AC9"/>
+                                <w:sz w:val="18"/>
+                                <w:szCs w:val="18"/>
+                                <w:lang w:val="en-US" w:eastAsia="es-MX"/>
+                              </w:rPr>
+                              <w:t>0</w:t>
+                            </w:r>
+                            <w:r>
+                              <w:rPr>
+                                <w:rFonts w:ascii="Menlo" w:eastAsia="Times New Roman" w:hAnsi="Menlo" w:cs="Menlo"/>
+                                <w:color w:val="888D94"/>
+                                <w:sz w:val="18"/>
+                                <w:szCs w:val="18"/>
+                                <w:lang w:val="en-US" w:eastAsia="es-MX"/>
+                              </w:rPr>
+                              <w:t>]</w:t>
+                            </w:r>
                             <w:r>
                               <w:rPr>
                                 <w:rFonts w:ascii="Menlo" w:eastAsia="Times New Roman" w:hAnsi="Menlo" w:cs="Menlo"/>
@@ -27399,9 +27014,38 @@
                                 <w:szCs w:val="18"/>
                                 <w:lang w:val="en-US" w:eastAsia="es-MX"/>
                               </w:rPr>
-                              <w:t>matrizTres</w:t>
-                            </w:r>
-                            <w:proofErr w:type="spellEnd"/>
+                              <w:t xml:space="preserve"> </w:t>
+                            </w:r>
+                            <w:r>
+                              <w:rPr>
+                                <w:rFonts w:ascii="Menlo" w:eastAsia="Times New Roman" w:hAnsi="Menlo" w:cs="Menlo"/>
+                                <w:color w:val="FF657A"/>
+                                <w:sz w:val="18"/>
+                                <w:szCs w:val="18"/>
+                                <w:lang w:val="en-US" w:eastAsia="es-MX"/>
+                              </w:rPr>
+                              <w:t>=</w:t>
+                            </w:r>
+                            <w:r>
+                              <w:rPr>
+                                <w:rFonts w:ascii="Menlo" w:eastAsia="Times New Roman" w:hAnsi="Menlo" w:cs="Menlo"/>
+                                <w:color w:val="EAF2F1"/>
+                                <w:sz w:val="18"/>
+                                <w:szCs w:val="18"/>
+                                <w:lang w:val="en-US" w:eastAsia="es-MX"/>
+                              </w:rPr>
+                              <w:t xml:space="preserve"> </w:t>
+                            </w:r>
+                            <w:r>
+                              <w:rPr>
+                                <w:rFonts w:ascii="Menlo" w:eastAsia="Times New Roman" w:hAnsi="Menlo" w:cs="Menlo"/>
+                                <w:color w:val="C39AC9"/>
+                                <w:sz w:val="18"/>
+                                <w:szCs w:val="18"/>
+                                <w:lang w:val="en-US" w:eastAsia="es-MX"/>
+                              </w:rPr>
+                              <w:t>1</w:t>
+                            </w:r>
                             <w:r>
                               <w:rPr>
                                 <w:rFonts w:ascii="Menlo" w:eastAsia="Times New Roman" w:hAnsi="Menlo" w:cs="Menlo"/>
@@ -27410,9 +27054,28 @@
                                 <w:szCs w:val="18"/>
                                 <w:lang w:val="en-US" w:eastAsia="es-MX"/>
                               </w:rPr>
+                              <w:t>;</w:t>
+                            </w:r>
+                            <w:r>
+                              <w:rPr>
+                                <w:rFonts w:ascii="Menlo" w:eastAsia="Times New Roman" w:hAnsi="Menlo" w:cs="Menlo"/>
+                                <w:color w:val="EAF2F1"/>
+                                <w:sz w:val="18"/>
+                                <w:szCs w:val="18"/>
+                                <w:lang w:val="en-US" w:eastAsia="es-MX"/>
+                              </w:rPr>
+                              <w:t xml:space="preserve">     matrizTres</w:t>
+                            </w:r>
+                            <w:r>
+                              <w:rPr>
+                                <w:rFonts w:ascii="Menlo" w:eastAsia="Times New Roman" w:hAnsi="Menlo" w:cs="Menlo"/>
+                                <w:color w:val="888D94"/>
+                                <w:sz w:val="18"/>
+                                <w:szCs w:val="18"/>
+                                <w:lang w:val="en-US" w:eastAsia="es-MX"/>
+                              </w:rPr>
                               <w:t>[</w:t>
                             </w:r>
-                            <w:proofErr w:type="gramEnd"/>
                             <w:r>
                               <w:rPr>
                                 <w:rFonts w:ascii="Menlo" w:eastAsia="Times New Roman" w:hAnsi="Menlo" w:cs="Menlo"/>
@@ -27441,7 +27104,7 @@
                                 <w:szCs w:val="18"/>
                                 <w:lang w:val="en-US" w:eastAsia="es-MX"/>
                               </w:rPr>
-                              <w:t>0</w:t>
+                              <w:t>1</w:t>
                             </w:r>
                             <w:r>
                               <w:rPr>
@@ -27486,12 +27149,22 @@
                             <w:r>
                               <w:rPr>
                                 <w:rFonts w:ascii="Menlo" w:eastAsia="Times New Roman" w:hAnsi="Menlo" w:cs="Menlo"/>
+                                <w:color w:val="FF657A"/>
+                                <w:sz w:val="18"/>
+                                <w:szCs w:val="18"/>
+                                <w:lang w:val="en-US" w:eastAsia="es-MX"/>
+                              </w:rPr>
+                              <w:t>-</w:t>
+                            </w:r>
+                            <w:r>
+                              <w:rPr>
+                                <w:rFonts w:ascii="Menlo" w:eastAsia="Times New Roman" w:hAnsi="Menlo" w:cs="Menlo"/>
                                 <w:color w:val="C39AC9"/>
                                 <w:sz w:val="18"/>
                                 <w:szCs w:val="18"/>
                                 <w:lang w:val="en-US" w:eastAsia="es-MX"/>
                               </w:rPr>
-                              <w:t>1</w:t>
+                              <w:t>2</w:t>
                             </w:r>
                             <w:r>
                               <w:rPr>
@@ -27511,152 +27184,8 @@
                                 <w:szCs w:val="18"/>
                                 <w:lang w:val="en-US" w:eastAsia="es-MX"/>
                               </w:rPr>
-                              <w:t xml:space="preserve">     </w:t>
-                            </w:r>
-                            <w:proofErr w:type="spellStart"/>
-                            <w:r>
-                              <w:rPr>
-                                <w:rFonts w:ascii="Menlo" w:eastAsia="Times New Roman" w:hAnsi="Menlo" w:cs="Menlo"/>
-                                <w:color w:val="EAF2F1"/>
-                                <w:sz w:val="18"/>
-                                <w:szCs w:val="18"/>
-                                <w:lang w:val="en-US" w:eastAsia="es-MX"/>
-                              </w:rPr>
-                              <w:t>matrizTres</w:t>
-                            </w:r>
-                            <w:proofErr w:type="spellEnd"/>
-                            <w:r>
-                              <w:rPr>
-                                <w:rFonts w:ascii="Menlo" w:eastAsia="Times New Roman" w:hAnsi="Menlo" w:cs="Menlo"/>
-                                <w:color w:val="888D94"/>
-                                <w:sz w:val="18"/>
-                                <w:szCs w:val="18"/>
-                                <w:lang w:val="en-US" w:eastAsia="es-MX"/>
-                              </w:rPr>
-                              <w:t>[</w:t>
-                            </w:r>
-                            <w:r>
-                              <w:rPr>
-                                <w:rFonts w:ascii="Menlo" w:eastAsia="Times New Roman" w:hAnsi="Menlo" w:cs="Menlo"/>
-                                <w:color w:val="C39AC9"/>
-                                <w:sz w:val="18"/>
-                                <w:szCs w:val="18"/>
-                                <w:lang w:val="en-US" w:eastAsia="es-MX"/>
-                              </w:rPr>
-                              <w:t>0</w:t>
-                            </w:r>
-                            <w:r>
-                              <w:rPr>
-                                <w:rFonts w:ascii="Menlo" w:eastAsia="Times New Roman" w:hAnsi="Menlo" w:cs="Menlo"/>
-                                <w:color w:val="888D94"/>
-                                <w:sz w:val="18"/>
-                                <w:szCs w:val="18"/>
-                                <w:lang w:val="en-US" w:eastAsia="es-MX"/>
-                              </w:rPr>
-                              <w:t>][</w:t>
-                            </w:r>
-                            <w:r>
-                              <w:rPr>
-                                <w:rFonts w:ascii="Menlo" w:eastAsia="Times New Roman" w:hAnsi="Menlo" w:cs="Menlo"/>
-                                <w:color w:val="C39AC9"/>
-                                <w:sz w:val="18"/>
-                                <w:szCs w:val="18"/>
-                                <w:lang w:val="en-US" w:eastAsia="es-MX"/>
-                              </w:rPr>
-                              <w:t>1</w:t>
-                            </w:r>
-                            <w:r>
-                              <w:rPr>
-                                <w:rFonts w:ascii="Menlo" w:eastAsia="Times New Roman" w:hAnsi="Menlo" w:cs="Menlo"/>
-                                <w:color w:val="888D94"/>
-                                <w:sz w:val="18"/>
-                                <w:szCs w:val="18"/>
-                                <w:lang w:val="en-US" w:eastAsia="es-MX"/>
-                              </w:rPr>
-                              <w:t>]</w:t>
-                            </w:r>
-                            <w:r>
-                              <w:rPr>
-                                <w:rFonts w:ascii="Menlo" w:eastAsia="Times New Roman" w:hAnsi="Menlo" w:cs="Menlo"/>
-                                <w:color w:val="EAF2F1"/>
-                                <w:sz w:val="18"/>
-                                <w:szCs w:val="18"/>
-                                <w:lang w:val="en-US" w:eastAsia="es-MX"/>
-                              </w:rPr>
-                              <w:t xml:space="preserve"> </w:t>
-                            </w:r>
-                            <w:r>
-                              <w:rPr>
-                                <w:rFonts w:ascii="Menlo" w:eastAsia="Times New Roman" w:hAnsi="Menlo" w:cs="Menlo"/>
-                                <w:color w:val="FF657A"/>
-                                <w:sz w:val="18"/>
-                                <w:szCs w:val="18"/>
-                                <w:lang w:val="en-US" w:eastAsia="es-MX"/>
-                              </w:rPr>
-                              <w:t>=</w:t>
-                            </w:r>
-                            <w:r>
-                              <w:rPr>
-                                <w:rFonts w:ascii="Menlo" w:eastAsia="Times New Roman" w:hAnsi="Menlo" w:cs="Menlo"/>
-                                <w:color w:val="EAF2F1"/>
-                                <w:sz w:val="18"/>
-                                <w:szCs w:val="18"/>
-                                <w:lang w:val="en-US" w:eastAsia="es-MX"/>
-                              </w:rPr>
-                              <w:t xml:space="preserve"> </w:t>
-                            </w:r>
-                            <w:r>
-                              <w:rPr>
-                                <w:rFonts w:ascii="Menlo" w:eastAsia="Times New Roman" w:hAnsi="Menlo" w:cs="Menlo"/>
-                                <w:color w:val="FF657A"/>
-                                <w:sz w:val="18"/>
-                                <w:szCs w:val="18"/>
-                                <w:lang w:val="en-US" w:eastAsia="es-MX"/>
-                              </w:rPr>
-                              <w:t>-</w:t>
-                            </w:r>
-                            <w:r>
-                              <w:rPr>
-                                <w:rFonts w:ascii="Menlo" w:eastAsia="Times New Roman" w:hAnsi="Menlo" w:cs="Menlo"/>
-                                <w:color w:val="C39AC9"/>
-                                <w:sz w:val="18"/>
-                                <w:szCs w:val="18"/>
-                                <w:lang w:val="en-US" w:eastAsia="es-MX"/>
-                              </w:rPr>
-                              <w:t>2</w:t>
-                            </w:r>
-                            <w:r>
-                              <w:rPr>
-                                <w:rFonts w:ascii="Menlo" w:eastAsia="Times New Roman" w:hAnsi="Menlo" w:cs="Menlo"/>
-                                <w:color w:val="888D94"/>
-                                <w:sz w:val="18"/>
-                                <w:szCs w:val="18"/>
-                                <w:lang w:val="en-US" w:eastAsia="es-MX"/>
-                              </w:rPr>
-                              <w:t>;</w:t>
-                            </w:r>
-                            <w:r>
-                              <w:rPr>
-                                <w:rFonts w:ascii="Menlo" w:eastAsia="Times New Roman" w:hAnsi="Menlo" w:cs="Menlo"/>
-                                <w:color w:val="EAF2F1"/>
-                                <w:sz w:val="18"/>
-                                <w:szCs w:val="18"/>
-                                <w:lang w:val="en-US" w:eastAsia="es-MX"/>
-                              </w:rPr>
-                              <w:t xml:space="preserve">     </w:t>
-                            </w:r>
-                            <w:proofErr w:type="spellStart"/>
-                            <w:r>
-                              <w:rPr>
-                                <w:rFonts w:ascii="Menlo" w:eastAsia="Times New Roman" w:hAnsi="Menlo" w:cs="Menlo"/>
-                                <w:color w:val="EAF2F1"/>
-                                <w:sz w:val="18"/>
-                                <w:szCs w:val="18"/>
-                                <w:lang w:val="en-US" w:eastAsia="es-MX"/>
-                              </w:rPr>
-                              <w:t>matrizTres</w:t>
-                            </w:r>
-                            <w:proofErr w:type="spellEnd"/>
+                              <w:t xml:space="preserve">     matrizTres</w:t>
+                            </w:r>
                             <w:r>
                               <w:rPr>
                                 <w:rFonts w:ascii="Menlo" w:eastAsia="Times New Roman" w:hAnsi="Menlo" w:cs="Menlo"/>
@@ -29810,7 +29339,6 @@
                             <w:r>
                               <w:br/>
                             </w:r>
-                            <w:bookmarkEnd w:id="0"/>
                           </w:p>
                         </w:txbxContent>
                       </wps:txbx>
@@ -29849,7 +29377,6 @@
                           <w:lang w:eastAsia="es-MX"/>
                         </w:rPr>
                       </w:pPr>
-                      <w:bookmarkStart w:id="1" w:name="_GoBack"/>
                     </w:p>
                     <w:p>
                       <w:pPr>
@@ -29907,8 +29434,6 @@
                         </w:rPr>
                         <w:t xml:space="preserve"> </w:t>
                       </w:r>
-                      <w:proofErr w:type="spellStart"/>
-                      <w:proofErr w:type="gramStart"/>
                       <w:r>
                         <w:rPr>
                           <w:rFonts w:ascii="Menlo" w:eastAsia="Times New Roman" w:hAnsi="Menlo" w:cs="Menlo"/>
@@ -29919,7 +29444,6 @@
                         </w:rPr>
                         <w:t>MatrizIntermedio</w:t>
                       </w:r>
-                      <w:proofErr w:type="spellEnd"/>
                       <w:r>
                         <w:rPr>
                           <w:rFonts w:ascii="Menlo" w:eastAsia="Times New Roman" w:hAnsi="Menlo" w:cs="Menlo"/>
@@ -29930,7 +29454,6 @@
                         </w:rPr>
                         <w:t>{</w:t>
                       </w:r>
-                      <w:proofErr w:type="gramEnd"/>
                     </w:p>
                     <w:p>
                       <w:pPr>
@@ -30020,7 +29543,6 @@
                         </w:rPr>
                         <w:t xml:space="preserve"> </w:t>
                       </w:r>
-                      <w:proofErr w:type="gramStart"/>
                       <w:r>
                         <w:rPr>
                           <w:rFonts w:ascii="Menlo" w:eastAsia="Times New Roman" w:hAnsi="Menlo" w:cs="Menlo"/>
@@ -30041,7 +29563,6 @@
                         </w:rPr>
                         <w:t>(</w:t>
                       </w:r>
-                      <w:proofErr w:type="gramEnd"/>
                       <w:r>
                         <w:rPr>
                           <w:rFonts w:ascii="Menlo" w:eastAsia="Times New Roman" w:hAnsi="Menlo" w:cs="Menlo"/>
@@ -30074,7 +29595,6 @@
                         </w:rPr>
                         <w:t xml:space="preserve"> </w:t>
                       </w:r>
-                      <w:proofErr w:type="spellStart"/>
                       <w:r>
                         <w:rPr>
                           <w:rFonts w:ascii="Menlo" w:eastAsia="Times New Roman" w:hAnsi="Menlo" w:cs="Menlo"/>
@@ -30087,7 +29607,6 @@
                         </w:rPr>
                         <w:t>args</w:t>
                       </w:r>
-                      <w:proofErr w:type="spellEnd"/>
                       <w:r>
                         <w:rPr>
                           <w:rFonts w:ascii="Menlo" w:eastAsia="Times New Roman" w:hAnsi="Menlo" w:cs="Menlo"/>
@@ -30260,21 +29779,8 @@
                           <w:szCs w:val="18"/>
                           <w:lang w:val="en-US" w:eastAsia="es-MX"/>
                         </w:rPr>
-                        <w:t xml:space="preserve"> </w:t>
-                      </w:r>
-                      <w:proofErr w:type="spellStart"/>
-                      <w:proofErr w:type="gramStart"/>
-                      <w:r>
-                        <w:rPr>
-                          <w:rFonts w:ascii="Menlo" w:eastAsia="Times New Roman" w:hAnsi="Menlo" w:cs="Menlo"/>
-                          <w:color w:val="EAF2F1"/>
-                          <w:sz w:val="18"/>
-                          <w:szCs w:val="18"/>
-                          <w:lang w:val="en-US" w:eastAsia="es-MX"/>
-                        </w:rPr>
-                        <w:t>matrizTres</w:t>
-                      </w:r>
-                      <w:proofErr w:type="spellEnd"/>
+                        <w:t xml:space="preserve"> matrizTres</w:t>
+                      </w:r>
                       <w:r>
                         <w:rPr>
                           <w:rFonts w:ascii="Menlo" w:eastAsia="Times New Roman" w:hAnsi="Menlo" w:cs="Menlo"/>
@@ -30283,18 +29789,7 @@
                           <w:szCs w:val="18"/>
                           <w:lang w:val="en-US" w:eastAsia="es-MX"/>
                         </w:rPr>
-                        <w:t>[</w:t>
-                      </w:r>
-                      <w:proofErr w:type="gramEnd"/>
-                      <w:r>
-                        <w:rPr>
-                          <w:rFonts w:ascii="Menlo" w:eastAsia="Times New Roman" w:hAnsi="Menlo" w:cs="Menlo"/>
-                          <w:color w:val="888D94"/>
-                          <w:sz w:val="18"/>
-                          <w:szCs w:val="18"/>
-                          <w:lang w:val="en-US" w:eastAsia="es-MX"/>
-                        </w:rPr>
-                        <w:t>]</w:t>
+                        <w:t>[]</w:t>
                       </w:r>
                       <w:r>
                         <w:rPr>
@@ -30462,10 +29957,58 @@
                           <w:szCs w:val="18"/>
                           <w:lang w:val="en-US" w:eastAsia="es-MX"/>
                         </w:rPr>
-                        <w:t xml:space="preserve">  </w:t>
-                      </w:r>
-                      <w:proofErr w:type="spellStart"/>
-                      <w:proofErr w:type="gramStart"/>
+                        <w:t xml:space="preserve">  matrizTres</w:t>
+                      </w:r>
+                      <w:r>
+                        <w:rPr>
+                          <w:rFonts w:ascii="Menlo" w:eastAsia="Times New Roman" w:hAnsi="Menlo" w:cs="Menlo"/>
+                          <w:color w:val="888D94"/>
+                          <w:sz w:val="18"/>
+                          <w:szCs w:val="18"/>
+                          <w:lang w:val="en-US" w:eastAsia="es-MX"/>
+                        </w:rPr>
+                        <w:t>[</w:t>
+                      </w:r>
+                      <w:r>
+                        <w:rPr>
+                          <w:rFonts w:ascii="Menlo" w:eastAsia="Times New Roman" w:hAnsi="Menlo" w:cs="Menlo"/>
+                          <w:color w:val="C39AC9"/>
+                          <w:sz w:val="18"/>
+                          <w:szCs w:val="18"/>
+                          <w:lang w:val="en-US" w:eastAsia="es-MX"/>
+                        </w:rPr>
+                        <w:t>0</w:t>
+                      </w:r>
+                      <w:r>
+                        <w:rPr>
+                          <w:rFonts w:ascii="Menlo" w:eastAsia="Times New Roman" w:hAnsi="Menlo" w:cs="Menlo"/>
+                          <w:color w:val="888D94"/>
+                          <w:sz w:val="18"/>
+                          <w:szCs w:val="18"/>
+                          <w:lang w:val="en-US" w:eastAsia="es-MX"/>
+                        </w:rPr>
+                        <w:t>][</w:t>
+                      </w:r>
+                      <w:r>
+                        <w:rPr>
+                          <w:rFonts w:ascii="Menlo" w:eastAsia="Times New Roman" w:hAnsi="Menlo" w:cs="Menlo"/>
+                          <w:color w:val="C39AC9"/>
+                          <w:sz w:val="18"/>
+                          <w:szCs w:val="18"/>
+                          <w:lang w:val="en-US" w:eastAsia="es-MX"/>
+                        </w:rPr>
+                        <w:t>0</w:t>
+                      </w:r>
+                      <w:r>
+                        <w:rPr>
+                          <w:rFonts w:ascii="Menlo" w:eastAsia="Times New Roman" w:hAnsi="Menlo" w:cs="Menlo"/>
+                          <w:color w:val="888D94"/>
+                          <w:sz w:val="18"/>
+                          <w:szCs w:val="18"/>
+                          <w:lang w:val="en-US" w:eastAsia="es-MX"/>
+                        </w:rPr>
+                        <w:t>]</w:t>
+                      </w:r>
                       <w:r>
                         <w:rPr>
                           <w:rFonts w:ascii="Menlo" w:eastAsia="Times New Roman" w:hAnsi="Menlo" w:cs="Menlo"/>
@@ -30474,9 +30017,38 @@
                           <w:szCs w:val="18"/>
                           <w:lang w:val="en-US" w:eastAsia="es-MX"/>
                         </w:rPr>
-                        <w:t>matrizTres</w:t>
-                      </w:r>
-                      <w:proofErr w:type="spellEnd"/>
+                        <w:t xml:space="preserve"> </w:t>
+                      </w:r>
+                      <w:r>
+                        <w:rPr>
+                          <w:rFonts w:ascii="Menlo" w:eastAsia="Times New Roman" w:hAnsi="Menlo" w:cs="Menlo"/>
+                          <w:color w:val="FF657A"/>
+                          <w:sz w:val="18"/>
+                          <w:szCs w:val="18"/>
+                          <w:lang w:val="en-US" w:eastAsia="es-MX"/>
+                        </w:rPr>
+                        <w:t>=</w:t>
+                      </w:r>
+                      <w:r>
+                        <w:rPr>
+                          <w:rFonts w:ascii="Menlo" w:eastAsia="Times New Roman" w:hAnsi="Menlo" w:cs="Menlo"/>
+                          <w:color w:val="EAF2F1"/>
+                          <w:sz w:val="18"/>
+                          <w:szCs w:val="18"/>
+                          <w:lang w:val="en-US" w:eastAsia="es-MX"/>
+                        </w:rPr>
+                        <w:t xml:space="preserve"> </w:t>
+                      </w:r>
+                      <w:r>
+                        <w:rPr>
+                          <w:rFonts w:ascii="Menlo" w:eastAsia="Times New Roman" w:hAnsi="Menlo" w:cs="Menlo"/>
+                          <w:color w:val="C39AC9"/>
+                          <w:sz w:val="18"/>
+                          <w:szCs w:val="18"/>
+                          <w:lang w:val="en-US" w:eastAsia="es-MX"/>
+                        </w:rPr>
+                        <w:t>1</w:t>
+                      </w:r>
                       <w:r>
                         <w:rPr>
                           <w:rFonts w:ascii="Menlo" w:eastAsia="Times New Roman" w:hAnsi="Menlo" w:cs="Menlo"/>
@@ -30485,9 +30057,28 @@
                           <w:szCs w:val="18"/>
                           <w:lang w:val="en-US" w:eastAsia="es-MX"/>
                         </w:rPr>
+                        <w:t>;</w:t>
+                      </w:r>
+                      <w:r>
+                        <w:rPr>
+                          <w:rFonts w:ascii="Menlo" w:eastAsia="Times New Roman" w:hAnsi="Menlo" w:cs="Menlo"/>
+                          <w:color w:val="EAF2F1"/>
+                          <w:sz w:val="18"/>
+                          <w:szCs w:val="18"/>
+                          <w:lang w:val="en-US" w:eastAsia="es-MX"/>
+                        </w:rPr>
+                        <w:t xml:space="preserve">     matrizTres</w:t>
+                      </w:r>
+                      <w:r>
+                        <w:rPr>
+                          <w:rFonts w:ascii="Menlo" w:eastAsia="Times New Roman" w:hAnsi="Menlo" w:cs="Menlo"/>
+                          <w:color w:val="888D94"/>
+                          <w:sz w:val="18"/>
+                          <w:szCs w:val="18"/>
+                          <w:lang w:val="en-US" w:eastAsia="es-MX"/>
+                        </w:rPr>
                         <w:t>[</w:t>
                       </w:r>
-                      <w:proofErr w:type="gramEnd"/>
                       <w:r>
                         <w:rPr>
                           <w:rFonts w:ascii="Menlo" w:eastAsia="Times New Roman" w:hAnsi="Menlo" w:cs="Menlo"/>
@@ -30516,7 +30107,7 @@
                           <w:szCs w:val="18"/>
                           <w:lang w:val="en-US" w:eastAsia="es-MX"/>
                         </w:rPr>
-                        <w:t>0</w:t>
+                        <w:t>1</w:t>
                       </w:r>
                       <w:r>
                         <w:rPr>
@@ -30561,12 +30152,22 @@
                       <w:r>
                         <w:rPr>
                           <w:rFonts w:ascii="Menlo" w:eastAsia="Times New Roman" w:hAnsi="Menlo" w:cs="Menlo"/>
+                          <w:color w:val="FF657A"/>
+                          <w:sz w:val="18"/>
+                          <w:szCs w:val="18"/>
+                          <w:lang w:val="en-US" w:eastAsia="es-MX"/>
+                        </w:rPr>
+                        <w:t>-</w:t>
+                      </w:r>
+                      <w:r>
+                        <w:rPr>
+                          <w:rFonts w:ascii="Menlo" w:eastAsia="Times New Roman" w:hAnsi="Menlo" w:cs="Menlo"/>
                           <w:color w:val="C39AC9"/>
                           <w:sz w:val="18"/>
                           <w:szCs w:val="18"/>
                           <w:lang w:val="en-US" w:eastAsia="es-MX"/>
                         </w:rPr>
-                        <w:t>1</w:t>
+                        <w:t>2</w:t>
                       </w:r>
                       <w:r>
                         <w:rPr>
@@ -30586,152 +30187,8 @@
                           <w:szCs w:val="18"/>
                           <w:lang w:val="en-US" w:eastAsia="es-MX"/>
                         </w:rPr>
-                        <w:t xml:space="preserve">     </w:t>
-                      </w:r>
-                      <w:proofErr w:type="spellStart"/>
-                      <w:r>
-                        <w:rPr>
-                          <w:rFonts w:ascii="Menlo" w:eastAsia="Times New Roman" w:hAnsi="Menlo" w:cs="Menlo"/>
-                          <w:color w:val="EAF2F1"/>
-                          <w:sz w:val="18"/>
-                          <w:szCs w:val="18"/>
-                          <w:lang w:val="en-US" w:eastAsia="es-MX"/>
-                        </w:rPr>
-                        <w:t>matrizTres</w:t>
-                      </w:r>
-                      <w:proofErr w:type="spellEnd"/>
-                      <w:r>
-                        <w:rPr>
-                          <w:rFonts w:ascii="Menlo" w:eastAsia="Times New Roman" w:hAnsi="Menlo" w:cs="Menlo"/>
-                          <w:color w:val="888D94"/>
-                          <w:sz w:val="18"/>
-                          <w:szCs w:val="18"/>
-                          <w:lang w:val="en-US" w:eastAsia="es-MX"/>
-                        </w:rPr>
-                        <w:t>[</w:t>
-                      </w:r>
-                      <w:r>
-                        <w:rPr>
-                          <w:rFonts w:ascii="Menlo" w:eastAsia="Times New Roman" w:hAnsi="Menlo" w:cs="Menlo"/>
-                          <w:color w:val="C39AC9"/>
-                          <w:sz w:val="18"/>
-                          <w:szCs w:val="18"/>
-                          <w:lang w:val="en-US" w:eastAsia="es-MX"/>
-                        </w:rPr>
-                        <w:t>0</w:t>
-                      </w:r>
-                      <w:r>
-                        <w:rPr>
-                          <w:rFonts w:ascii="Menlo" w:eastAsia="Times New Roman" w:hAnsi="Menlo" w:cs="Menlo"/>
-                          <w:color w:val="888D94"/>
-                          <w:sz w:val="18"/>
-                          <w:szCs w:val="18"/>
-                          <w:lang w:val="en-US" w:eastAsia="es-MX"/>
-                        </w:rPr>
-                        <w:t>][</w:t>
-                      </w:r>
-                      <w:r>
-                        <w:rPr>
-                          <w:rFonts w:ascii="Menlo" w:eastAsia="Times New Roman" w:hAnsi="Menlo" w:cs="Menlo"/>
-                          <w:color w:val="C39AC9"/>
-                          <w:sz w:val="18"/>
-                          <w:szCs w:val="18"/>
-                          <w:lang w:val="en-US" w:eastAsia="es-MX"/>
-                        </w:rPr>
-                        <w:t>1</w:t>
-                      </w:r>
-                      <w:r>
-                        <w:rPr>
-                          <w:rFonts w:ascii="Menlo" w:eastAsia="Times New Roman" w:hAnsi="Menlo" w:cs="Menlo"/>
-                          <w:color w:val="888D94"/>
-                          <w:sz w:val="18"/>
-                          <w:szCs w:val="18"/>
-                          <w:lang w:val="en-US" w:eastAsia="es-MX"/>
-                        </w:rPr>
-                        <w:t>]</w:t>
-                      </w:r>
-                      <w:r>
-                        <w:rPr>
-                          <w:rFonts w:ascii="Menlo" w:eastAsia="Times New Roman" w:hAnsi="Menlo" w:cs="Menlo"/>
-                          <w:color w:val="EAF2F1"/>
-                          <w:sz w:val="18"/>
-                          <w:szCs w:val="18"/>
-                          <w:lang w:val="en-US" w:eastAsia="es-MX"/>
-                        </w:rPr>
-                        <w:t xml:space="preserve"> </w:t>
-                      </w:r>
-                      <w:r>
-                        <w:rPr>
-                          <w:rFonts w:ascii="Menlo" w:eastAsia="Times New Roman" w:hAnsi="Menlo" w:cs="Menlo"/>
-                          <w:color w:val="FF657A"/>
-                          <w:sz w:val="18"/>
-                          <w:szCs w:val="18"/>
-                          <w:lang w:val="en-US" w:eastAsia="es-MX"/>
-                        </w:rPr>
-                        <w:t>=</w:t>
-                      </w:r>
-                      <w:r>
-                        <w:rPr>
-                          <w:rFonts w:ascii="Menlo" w:eastAsia="Times New Roman" w:hAnsi="Menlo" w:cs="Menlo"/>
-                          <w:color w:val="EAF2F1"/>
-                          <w:sz w:val="18"/>
-                          <w:szCs w:val="18"/>
-                          <w:lang w:val="en-US" w:eastAsia="es-MX"/>
-                        </w:rPr>
-                        <w:t xml:space="preserve"> </w:t>
-                      </w:r>
-                      <w:r>
-                        <w:rPr>
-                          <w:rFonts w:ascii="Menlo" w:eastAsia="Times New Roman" w:hAnsi="Menlo" w:cs="Menlo"/>
-                          <w:color w:val="FF657A"/>
-                          <w:sz w:val="18"/>
-                          <w:szCs w:val="18"/>
-                          <w:lang w:val="en-US" w:eastAsia="es-MX"/>
-                        </w:rPr>
-                        <w:t>-</w:t>
-                      </w:r>
-                      <w:r>
-                        <w:rPr>
-                          <w:rFonts w:ascii="Menlo" w:eastAsia="Times New Roman" w:hAnsi="Menlo" w:cs="Menlo"/>
-                          <w:color w:val="C39AC9"/>
-                          <w:sz w:val="18"/>
-                          <w:szCs w:val="18"/>
-                          <w:lang w:val="en-US" w:eastAsia="es-MX"/>
-                        </w:rPr>
-                        <w:t>2</w:t>
-                      </w:r>
-                      <w:r>
-                        <w:rPr>
-                          <w:rFonts w:ascii="Menlo" w:eastAsia="Times New Roman" w:hAnsi="Menlo" w:cs="Menlo"/>
-                          <w:color w:val="888D94"/>
-                          <w:sz w:val="18"/>
-                          <w:szCs w:val="18"/>
-                          <w:lang w:val="en-US" w:eastAsia="es-MX"/>
-                        </w:rPr>
-                        <w:t>;</w:t>
-                      </w:r>
-                      <w:r>
-                        <w:rPr>
-                          <w:rFonts w:ascii="Menlo" w:eastAsia="Times New Roman" w:hAnsi="Menlo" w:cs="Menlo"/>
-                          <w:color w:val="EAF2F1"/>
-                          <w:sz w:val="18"/>
-                          <w:szCs w:val="18"/>
-                          <w:lang w:val="en-US" w:eastAsia="es-MX"/>
-                        </w:rPr>
-                        <w:t xml:space="preserve">     </w:t>
-                      </w:r>
-                      <w:proofErr w:type="spellStart"/>
-                      <w:r>
-                        <w:rPr>
-                          <w:rFonts w:ascii="Menlo" w:eastAsia="Times New Roman" w:hAnsi="Menlo" w:cs="Menlo"/>
-                          <w:color w:val="EAF2F1"/>
-                          <w:sz w:val="18"/>
-                          <w:szCs w:val="18"/>
-                          <w:lang w:val="en-US" w:eastAsia="es-MX"/>
-                        </w:rPr>
-                        <w:t>matrizTres</w:t>
-                      </w:r>
-                      <w:proofErr w:type="spellEnd"/>
+                        <w:t xml:space="preserve">     matrizTres</w:t>
+                      </w:r>
                       <w:r>
                         <w:rPr>
                           <w:rFonts w:ascii="Menlo" w:eastAsia="Times New Roman" w:hAnsi="Menlo" w:cs="Menlo"/>
@@ -32885,7 +32342,6 @@
                       <w:r>
                         <w:br/>
                       </w:r>
-                      <w:bookmarkEnd w:id="1"/>
                     </w:p>
                   </w:txbxContent>
                 </v:textbox>
@@ -33222,10 +32678,84 @@
       <w:r>
         <w:rPr>
           <w:rFonts w:cstheme="minorHAnsi"/>
+          <w:noProof/>
           <w:sz w:val="28"/>
           <w:szCs w:val="28"/>
         </w:rPr>
         <w:lastRenderedPageBreak/>
+        <mc:AlternateContent>
+          <mc:Choice Requires="wps">
+            <w:drawing>
+              <wp:anchor distT="0" distB="0" distL="114300" distR="114300" simplePos="0" relativeHeight="251695104" behindDoc="0" locked="0" layoutInCell="1" allowOverlap="1">
+                <wp:simplePos x="0" y="0"/>
+                <wp:positionH relativeFrom="column">
+                  <wp:posOffset>-918770</wp:posOffset>
+                </wp:positionH>
+                <wp:positionV relativeFrom="paragraph">
+                  <wp:posOffset>-442595</wp:posOffset>
+                </wp:positionV>
+                <wp:extent cx="7404847" cy="4787153"/>
+                <wp:effectExtent l="0" t="0" r="12065" b="13970"/>
+                <wp:wrapNone/>
+                <wp:docPr id="25" name="Cuadro de texto 25"/>
+                <wp:cNvGraphicFramePr/>
+                <a:graphic xmlns:a="http://schemas.openxmlformats.org/drawingml/2006/main">
+                  <a:graphicData uri="http://schemas.microsoft.com/office/word/2010/wordprocessingShape">
+                    <wps:wsp>
+                      <wps:cNvSpPr txBox="1"/>
+                      <wps:spPr>
+                        <a:xfrm>
+                          <a:off x="0" y="0"/>
+                          <a:ext cx="7404847" cy="4787153"/>
+                        </a:xfrm>
+                        <a:prstGeom prst="rect">
+                          <a:avLst/>
+                        </a:prstGeom>
+                        <a:solidFill>
+                          <a:schemeClr val="lt1"/>
+                        </a:solidFill>
+                        <a:ln w="6350">
+                          <a:solidFill>
+                            <a:prstClr val="black"/>
+                          </a:solidFill>
+                        </a:ln>
+                      </wps:spPr>
+                      <wps:txbx>
+                        <w:txbxContent>
+                          <w:p/>
+                        </w:txbxContent>
+                      </wps:txbx>
+                      <wps:bodyPr rot="0" spcFirstLastPara="0" vertOverflow="overflow" horzOverflow="overflow" vert="horz" wrap="square" lIns="91440" tIns="45720" rIns="91440" bIns="45720" numCol="1" spcCol="0" rtlCol="0" fromWordArt="0" anchor="t" anchorCtr="0" forceAA="0" compatLnSpc="1">
+                        <a:prstTxWarp prst="textNoShape">
+                          <a:avLst/>
+                        </a:prstTxWarp>
+                        <a:noAutofit/>
+                      </wps:bodyPr>
+                    </wps:wsp>
+                  </a:graphicData>
+                </a:graphic>
+              </wp:anchor>
+            </w:drawing>
+          </mc:Choice>
+          <mc:Fallback>
+            <w:pict>
+              <v:shape id="Cuadro de texto 25" o:spid="_x0000_s1038" type="#_x0000_t202" style="position:absolute;margin-left:-72.35pt;margin-top:-34.85pt;width:583.05pt;height:376.95pt;z-index:251695104;visibility:visible;mso-wrap-style:square;mso-wrap-distance-left:9pt;mso-wrap-distance-top:0;mso-wrap-distance-right:9pt;mso-wrap-distance-bottom:0;mso-position-horizontal:absolute;mso-position-horizontal-relative:text;mso-position-vertical:absolute;mso-position-vertical-relative:text;v-text-anchor:top" o:gfxdata="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" fillcolor="white [3201]" strokeweight=".5pt">
+                <v:textbox>
+                  <w:txbxContent>
+                    <w:p/>
+                  </w:txbxContent>
+                </v:textbox>
+              </v:shape>
+            </w:pict>
+          </mc:Fallback>
+        </mc:AlternateContent>
+      </w:r>
+      <w:r>
+        <w:rPr>
+          <w:rFonts w:cstheme="minorHAnsi"/>
+          <w:sz w:val="28"/>
+          <w:szCs w:val="28"/>
+        </w:rPr>
         <w:br/>
       </w:r>
       <w:r>

</xml_diff>